<commit_message>
Upload changes to site
</commit_message>
<xml_diff>
--- a/Report.docx
+++ b/Report.docx
@@ -1,6 +1,6 @@
 
 <file path=word/document.xml><?xml version="1.0" encoding="utf-8"?>
-<w:document xmlns:wpc="http://schemas.microsoft.com/office/word/2010/wordprocessingCanvas" xmlns:cx="http://schemas.microsoft.com/office/drawing/2014/chartex" xmlns:cx1="http://schemas.microsoft.com/office/drawing/2015/9/8/chartex" xmlns:cx2="http://schemas.microsoft.com/office/drawing/2015/10/21/chartex" xmlns:cx3="http://schemas.microsoft.com/office/drawing/2016/5/9/chartex" xmlns:cx4="http://schemas.microsoft.com/office/drawing/2016/5/10/chartex" xmlns:cx5="http://schemas.microsoft.com/office/drawing/2016/5/11/chartex" xmlns:mc="http://schemas.openxmlformats.org/markup-compatibility/2006" xmlns:o="urn:schemas-microsoft-com:office:office" xmlns:r="http://schemas.openxmlformats.org/officeDocument/2006/relationships" xmlns:m="http://schemas.openxmlformats.org/officeDocument/2006/math" xmlns:v="urn:schemas-microsoft-com:vml" xmlns:wp14="http://schemas.microsoft.com/office/word/2010/wordprocessingDrawing" xmlns:wp="http://schemas.openxmlformats.org/drawingml/2006/wordprocessingDrawing" xmlns:w10="urn:schemas-microsoft-com:office:word" xmlns:w="http://schemas.openxmlformats.org/wordprocessingml/2006/main" xmlns:w14="http://schemas.microsoft.com/office/word/2010/wordml" xmlns:w15="http://schemas.microsoft.com/office/word/2012/wordml" xmlns:w16se="http://schemas.microsoft.com/office/word/2015/wordml/symex" xmlns:wpg="http://schemas.microsoft.com/office/word/2010/wordprocessingGroup" xmlns:wpi="http://schemas.microsoft.com/office/word/2010/wordprocessingInk" xmlns:wne="http://schemas.microsoft.com/office/word/2006/wordml" xmlns:wps="http://schemas.microsoft.com/office/word/2010/wordprocessingShape" mc:Ignorable="w14 w15 w16se wp14">
+<w:document xmlns:wpc="http://schemas.microsoft.com/office/word/2010/wordprocessingCanvas" xmlns:cx="http://schemas.microsoft.com/office/drawing/2014/chartex" xmlns:cx1="http://schemas.microsoft.com/office/drawing/2015/9/8/chartex" xmlns:cx2="http://schemas.microsoft.com/office/drawing/2015/10/21/chartex" xmlns:cx3="http://schemas.microsoft.com/office/drawing/2016/5/9/chartex" xmlns:cx4="http://schemas.microsoft.com/office/drawing/2016/5/10/chartex" xmlns:cx5="http://schemas.microsoft.com/office/drawing/2016/5/11/chartex" xmlns:cx6="http://schemas.microsoft.com/office/drawing/2016/5/12/chartex" xmlns:cx7="http://schemas.microsoft.com/office/drawing/2016/5/13/chartex" xmlns:cx8="http://schemas.microsoft.com/office/drawing/2016/5/14/chartex" xmlns:mc="http://schemas.openxmlformats.org/markup-compatibility/2006" xmlns:aink="http://schemas.microsoft.com/office/drawing/2016/ink" xmlns:am3d="http://schemas.microsoft.com/office/drawing/2017/model3d" xmlns:o="urn:schemas-microsoft-com:office:office" xmlns:r="http://schemas.openxmlformats.org/officeDocument/2006/relationships" xmlns:m="http://schemas.openxmlformats.org/officeDocument/2006/math" xmlns:v="urn:schemas-microsoft-com:vml" xmlns:wp14="http://schemas.microsoft.com/office/word/2010/wordprocessingDrawing" xmlns:wp="http://schemas.openxmlformats.org/drawingml/2006/wordprocessingDrawing" xmlns:w10="urn:schemas-microsoft-com:office:word" xmlns:w="http://schemas.openxmlformats.org/wordprocessingml/2006/main" xmlns:w14="http://schemas.microsoft.com/office/word/2010/wordml" xmlns:w15="http://schemas.microsoft.com/office/word/2012/wordml" xmlns:w16cid="http://schemas.microsoft.com/office/word/2016/wordml/cid" xmlns:w16se="http://schemas.microsoft.com/office/word/2015/wordml/symex" xmlns:wpg="http://schemas.microsoft.com/office/word/2010/wordprocessingGroup" xmlns:wpi="http://schemas.microsoft.com/office/word/2010/wordprocessingInk" xmlns:wne="http://schemas.microsoft.com/office/word/2006/wordml" xmlns:wps="http://schemas.microsoft.com/office/word/2010/wordprocessingShape" mc:Ignorable="w14 w15 w16se w16cid wp14">
   <w:body>
     <w:p>
       <w:pPr>
@@ -26,6 +26,7 @@
         </w:rPr>
       </w:pPr>
       <w:bookmarkStart w:id="0" w:name="_top"/>
+      <w:bookmarkStart w:id="1" w:name="_Hlk494299019"/>
       <w:bookmarkEnd w:id="0"/>
       <w:r>
         <w:rPr>
@@ -89,7 +90,89 @@
             <w14:bevel/>
           </w14:textOutline>
         </w:rPr>
+        <w:t>&lt;strong&gt;</w:t>
+      </w:r>
+      <w:r>
+        <w:rPr>
+          <w:color w:val="A6A6A6" w:themeColor="background1" w:themeShade="A6"/>
+          <w:sz w:val="48"/>
+          <w:szCs w:val="48"/>
+          <w14:shadow w14:blurRad="50800" w14:dist="38100" w14:dir="2700000" w14:sx="100000" w14:sy="100000" w14:kx="0" w14:ky="0" w14:algn="tl">
+            <w14:srgbClr w14:val="000000">
+              <w14:alpha w14:val="60000"/>
+            </w14:srgbClr>
+          </w14:shadow>
+          <w14:textOutline w14:w="9525" w14:cap="rnd" w14:cmpd="sng" w14:algn="ctr">
+            <w14:solidFill>
+              <w14:schemeClr w14:val="bg2"/>
+            </w14:solidFill>
+            <w14:prstDash w14:val="solid"/>
+            <w14:bevel/>
+          </w14:textOutline>
+        </w:rPr>
         <w:t>Time</w:t>
+      </w:r>
+      <w:r>
+        <w:rPr>
+          <w:color w:val="A6A6A6" w:themeColor="background1" w:themeShade="A6"/>
+          <w:sz w:val="48"/>
+          <w:szCs w:val="48"/>
+          <w14:shadow w14:blurRad="50800" w14:dist="38100" w14:dir="2700000" w14:sx="100000" w14:sy="100000" w14:kx="0" w14:ky="0" w14:algn="tl">
+            <w14:srgbClr w14:val="000000">
+              <w14:alpha w14:val="60000"/>
+            </w14:srgbClr>
+          </w14:shadow>
+          <w14:textOutline w14:w="9525" w14:cap="rnd" w14:cmpd="sng" w14:algn="ctr">
+            <w14:solidFill>
+              <w14:schemeClr w14:val="bg2"/>
+            </w14:solidFill>
+            <w14:prstDash w14:val="solid"/>
+            <w14:bevel/>
+          </w14:textOutline>
+        </w:rPr>
+        <w:t>&lt;/strong&gt;&lt;</w:t>
+      </w:r>
+      <w:proofErr w:type="spellStart"/>
+      <w:r>
+        <w:rPr>
+          <w:color w:val="A6A6A6" w:themeColor="background1" w:themeShade="A6"/>
+          <w:sz w:val="48"/>
+          <w:szCs w:val="48"/>
+          <w14:shadow w14:blurRad="50800" w14:dist="38100" w14:dir="2700000" w14:sx="100000" w14:sy="100000" w14:kx="0" w14:ky="0" w14:algn="tl">
+            <w14:srgbClr w14:val="000000">
+              <w14:alpha w14:val="60000"/>
+            </w14:srgbClr>
+          </w14:shadow>
+          <w14:textOutline w14:w="9525" w14:cap="rnd" w14:cmpd="sng" w14:algn="ctr">
+            <w14:solidFill>
+              <w14:schemeClr w14:val="bg2"/>
+            </w14:solidFill>
+            <w14:prstDash w14:val="solid"/>
+            <w14:bevel/>
+          </w14:textOutline>
+        </w:rPr>
+        <w:t>br</w:t>
+      </w:r>
+      <w:proofErr w:type="spellEnd"/>
+      <w:r>
+        <w:rPr>
+          <w:color w:val="A6A6A6" w:themeColor="background1" w:themeShade="A6"/>
+          <w:sz w:val="48"/>
+          <w:szCs w:val="48"/>
+          <w14:shadow w14:blurRad="50800" w14:dist="38100" w14:dir="2700000" w14:sx="100000" w14:sy="100000" w14:kx="0" w14:ky="0" w14:algn="tl">
+            <w14:srgbClr w14:val="000000">
+              <w14:alpha w14:val="60000"/>
+            </w14:srgbClr>
+          </w14:shadow>
+          <w14:textOutline w14:w="9525" w14:cap="rnd" w14:cmpd="sng" w14:algn="ctr">
+            <w14:solidFill>
+              <w14:schemeClr w14:val="bg2"/>
+            </w14:solidFill>
+            <w14:prstDash w14:val="solid"/>
+            <w14:bevel/>
+          </w14:textOutline>
+        </w:rPr>
+        <w:t>&gt;</w:t>
       </w:r>
     </w:p>
     <w:p>
@@ -136,7 +219,83 @@
             <w14:bevel/>
           </w14:textOutline>
         </w:rPr>
-        <w:t>The story takes place in modern time. There are schools, haunted houses, and Halloween costumes that suggest things are similar to how they are now.</w:t>
+        <w:t>&lt;p&gt;T</w:t>
+      </w:r>
+      <w:r>
+        <w:rPr>
+          <w:sz w:val="24"/>
+          <w:szCs w:val="24"/>
+          <w14:textOutline w14:w="9525" w14:cap="rnd" w14:cmpd="sng" w14:algn="ctr">
+            <w14:noFill/>
+            <w14:prstDash w14:val="solid"/>
+            <w14:bevel/>
+          </w14:textOutline>
+        </w:rPr>
+        <w:t xml:space="preserve">he story takes place in modern time. There are schools, haunted houses, and Halloween costumes that suggest things are similar to how they are </w:t>
+      </w:r>
+      <w:proofErr w:type="gramStart"/>
+      <w:r>
+        <w:rPr>
+          <w:sz w:val="24"/>
+          <w:szCs w:val="24"/>
+          <w14:textOutline w14:w="9525" w14:cap="rnd" w14:cmpd="sng" w14:algn="ctr">
+            <w14:noFill/>
+            <w14:prstDash w14:val="solid"/>
+            <w14:bevel/>
+          </w14:textOutline>
+        </w:rPr>
+        <w:t>now.</w:t>
+      </w:r>
+      <w:r>
+        <w:rPr>
+          <w:sz w:val="24"/>
+          <w:szCs w:val="24"/>
+          <w14:textOutline w14:w="9525" w14:cap="rnd" w14:cmpd="sng" w14:algn="ctr">
+            <w14:noFill/>
+            <w14:prstDash w14:val="solid"/>
+            <w14:bevel/>
+          </w14:textOutline>
+        </w:rPr>
+        <w:t>&lt;</w:t>
+      </w:r>
+      <w:proofErr w:type="gramEnd"/>
+      <w:r>
+        <w:rPr>
+          <w:sz w:val="24"/>
+          <w:szCs w:val="24"/>
+          <w14:textOutline w14:w="9525" w14:cap="rnd" w14:cmpd="sng" w14:algn="ctr">
+            <w14:noFill/>
+            <w14:prstDash w14:val="solid"/>
+            <w14:bevel/>
+          </w14:textOutline>
+        </w:rPr>
+        <w:t>/p&gt;&lt;</w:t>
+      </w:r>
+      <w:proofErr w:type="spellStart"/>
+      <w:r>
+        <w:rPr>
+          <w:sz w:val="24"/>
+          <w:szCs w:val="24"/>
+          <w14:textOutline w14:w="9525" w14:cap="rnd" w14:cmpd="sng" w14:algn="ctr">
+            <w14:noFill/>
+            <w14:prstDash w14:val="solid"/>
+            <w14:bevel/>
+          </w14:textOutline>
+        </w:rPr>
+        <w:t>br</w:t>
+      </w:r>
+      <w:proofErr w:type="spellEnd"/>
+      <w:r>
+        <w:rPr>
+          <w:sz w:val="24"/>
+          <w:szCs w:val="24"/>
+          <w14:textOutline w14:w="9525" w14:cap="rnd" w14:cmpd="sng" w14:algn="ctr">
+            <w14:noFill/>
+            <w14:prstDash w14:val="solid"/>
+            <w14:bevel/>
+          </w14:textOutline>
+        </w:rPr>
+        <w:t>&gt;</w:t>
       </w:r>
     </w:p>
     <w:p>
@@ -178,7 +337,89 @@
             <w14:bevel/>
           </w14:textOutline>
         </w:rPr>
+        <w:t>&lt;strong&gt;</w:t>
+      </w:r>
+      <w:r>
+        <w:rPr>
+          <w:color w:val="A6A6A6" w:themeColor="background1" w:themeShade="A6"/>
+          <w:sz w:val="48"/>
+          <w:szCs w:val="48"/>
+          <w14:shadow w14:blurRad="50800" w14:dist="38100" w14:dir="2700000" w14:sx="100000" w14:sy="100000" w14:kx="0" w14:ky="0" w14:algn="tl">
+            <w14:srgbClr w14:val="000000">
+              <w14:alpha w14:val="60000"/>
+            </w14:srgbClr>
+          </w14:shadow>
+          <w14:textOutline w14:w="9525" w14:cap="rnd" w14:cmpd="sng" w14:algn="ctr">
+            <w14:solidFill>
+              <w14:schemeClr w14:val="bg2"/>
+            </w14:solidFill>
+            <w14:prstDash w14:val="solid"/>
+            <w14:bevel/>
+          </w14:textOutline>
+        </w:rPr>
         <w:t>Place</w:t>
+      </w:r>
+      <w:r>
+        <w:rPr>
+          <w:color w:val="A6A6A6" w:themeColor="background1" w:themeShade="A6"/>
+          <w:sz w:val="48"/>
+          <w:szCs w:val="48"/>
+          <w14:shadow w14:blurRad="50800" w14:dist="38100" w14:dir="2700000" w14:sx="100000" w14:sy="100000" w14:kx="0" w14:ky="0" w14:algn="tl">
+            <w14:srgbClr w14:val="000000">
+              <w14:alpha w14:val="60000"/>
+            </w14:srgbClr>
+          </w14:shadow>
+          <w14:textOutline w14:w="9525" w14:cap="rnd" w14:cmpd="sng" w14:algn="ctr">
+            <w14:solidFill>
+              <w14:schemeClr w14:val="bg2"/>
+            </w14:solidFill>
+            <w14:prstDash w14:val="solid"/>
+            <w14:bevel/>
+          </w14:textOutline>
+        </w:rPr>
+        <w:t>&lt;/strong&gt;&lt;</w:t>
+      </w:r>
+      <w:proofErr w:type="spellStart"/>
+      <w:r>
+        <w:rPr>
+          <w:color w:val="A6A6A6" w:themeColor="background1" w:themeShade="A6"/>
+          <w:sz w:val="48"/>
+          <w:szCs w:val="48"/>
+          <w14:shadow w14:blurRad="50800" w14:dist="38100" w14:dir="2700000" w14:sx="100000" w14:sy="100000" w14:kx="0" w14:ky="0" w14:algn="tl">
+            <w14:srgbClr w14:val="000000">
+              <w14:alpha w14:val="60000"/>
+            </w14:srgbClr>
+          </w14:shadow>
+          <w14:textOutline w14:w="9525" w14:cap="rnd" w14:cmpd="sng" w14:algn="ctr">
+            <w14:solidFill>
+              <w14:schemeClr w14:val="bg2"/>
+            </w14:solidFill>
+            <w14:prstDash w14:val="solid"/>
+            <w14:bevel/>
+          </w14:textOutline>
+        </w:rPr>
+        <w:t>br</w:t>
+      </w:r>
+      <w:proofErr w:type="spellEnd"/>
+      <w:r>
+        <w:rPr>
+          <w:color w:val="A6A6A6" w:themeColor="background1" w:themeShade="A6"/>
+          <w:sz w:val="48"/>
+          <w:szCs w:val="48"/>
+          <w14:shadow w14:blurRad="50800" w14:dist="38100" w14:dir="2700000" w14:sx="100000" w14:sy="100000" w14:kx="0" w14:ky="0" w14:algn="tl">
+            <w14:srgbClr w14:val="000000">
+              <w14:alpha w14:val="60000"/>
+            </w14:srgbClr>
+          </w14:shadow>
+          <w14:textOutline w14:w="9525" w14:cap="rnd" w14:cmpd="sng" w14:algn="ctr">
+            <w14:solidFill>
+              <w14:schemeClr w14:val="bg2"/>
+            </w14:solidFill>
+            <w14:prstDash w14:val="solid"/>
+            <w14:bevel/>
+          </w14:textOutline>
+        </w:rPr>
+        <w:t>&gt;</w:t>
       </w:r>
     </w:p>
     <w:p>
@@ -204,6 +445,18 @@
             <w14:bevel/>
           </w14:textOutline>
         </w:rPr>
+        <w:t>&lt;p&gt;</w:t>
+      </w:r>
+      <w:r>
+        <w:rPr>
+          <w:sz w:val="24"/>
+          <w:szCs w:val="24"/>
+          <w14:textOutline w14:w="9525" w14:cap="rnd" w14:cmpd="sng" w14:algn="ctr">
+            <w14:noFill/>
+            <w14:prstDash w14:val="solid"/>
+            <w14:bevel/>
+          </w14:textOutline>
+        </w:rPr>
         <w:t>The story takes place in a magi</w:t>
       </w:r>
       <w:r>
@@ -216,7 +469,83 @@
             <w14:bevel/>
           </w14:textOutline>
         </w:rPr>
-        <w:t>cal world called the outskirts. It contains five kingdoms, each with different kinds of magic called “shaping”.</w:t>
+        <w:t>cal world called the O</w:t>
+      </w:r>
+      <w:r>
+        <w:rPr>
+          <w:sz w:val="24"/>
+          <w:szCs w:val="24"/>
+          <w14:textOutline w14:w="9525" w14:cap="rnd" w14:cmpd="sng" w14:algn="ctr">
+            <w14:noFill/>
+            <w14:prstDash w14:val="solid"/>
+            <w14:bevel/>
+          </w14:textOutline>
+        </w:rPr>
+        <w:t>utskirts. It contains five kingdoms, each with different kinds of magic called “shaping</w:t>
+      </w:r>
+      <w:proofErr w:type="gramStart"/>
+      <w:r>
+        <w:rPr>
+          <w:sz w:val="24"/>
+          <w:szCs w:val="24"/>
+          <w14:textOutline w14:w="9525" w14:cap="rnd" w14:cmpd="sng" w14:algn="ctr">
+            <w14:noFill/>
+            <w14:prstDash w14:val="solid"/>
+            <w14:bevel/>
+          </w14:textOutline>
+        </w:rPr>
+        <w:t>.”</w:t>
+      </w:r>
+      <w:r>
+        <w:rPr>
+          <w:sz w:val="24"/>
+          <w:szCs w:val="24"/>
+          <w14:textOutline w14:w="9525" w14:cap="rnd" w14:cmpd="sng" w14:algn="ctr">
+            <w14:noFill/>
+            <w14:prstDash w14:val="solid"/>
+            <w14:bevel/>
+          </w14:textOutline>
+        </w:rPr>
+        <w:t>&lt;</w:t>
+      </w:r>
+      <w:proofErr w:type="gramEnd"/>
+      <w:r>
+        <w:rPr>
+          <w:sz w:val="24"/>
+          <w:szCs w:val="24"/>
+          <w14:textOutline w14:w="9525" w14:cap="rnd" w14:cmpd="sng" w14:algn="ctr">
+            <w14:noFill/>
+            <w14:prstDash w14:val="solid"/>
+            <w14:bevel/>
+          </w14:textOutline>
+        </w:rPr>
+        <w:t>/p&gt;&lt;</w:t>
+      </w:r>
+      <w:proofErr w:type="spellStart"/>
+      <w:r>
+        <w:rPr>
+          <w:sz w:val="24"/>
+          <w:szCs w:val="24"/>
+          <w14:textOutline w14:w="9525" w14:cap="rnd" w14:cmpd="sng" w14:algn="ctr">
+            <w14:noFill/>
+            <w14:prstDash w14:val="solid"/>
+            <w14:bevel/>
+          </w14:textOutline>
+        </w:rPr>
+        <w:t>br</w:t>
+      </w:r>
+      <w:proofErr w:type="spellEnd"/>
+      <w:r>
+        <w:rPr>
+          <w:sz w:val="24"/>
+          <w:szCs w:val="24"/>
+          <w14:textOutline w14:w="9525" w14:cap="rnd" w14:cmpd="sng" w14:algn="ctr">
+            <w14:noFill/>
+            <w14:prstDash w14:val="solid"/>
+            <w14:bevel/>
+          </w14:textOutline>
+        </w:rPr>
+        <w:t>&gt;</w:t>
       </w:r>
     </w:p>
     <w:p>
@@ -304,7 +633,89 @@
             <w14:bevel/>
           </w14:textOutline>
         </w:rPr>
+        <w:t>&lt;strong&gt;</w:t>
+      </w:r>
+      <w:r>
+        <w:rPr>
+          <w:color w:val="A6A6A6" w:themeColor="background1" w:themeShade="A6"/>
+          <w:sz w:val="48"/>
+          <w:szCs w:val="48"/>
+          <w14:shadow w14:blurRad="50800" w14:dist="38100" w14:dir="2700000" w14:sx="100000" w14:sy="100000" w14:kx="0" w14:ky="0" w14:algn="tl">
+            <w14:srgbClr w14:val="000000">
+              <w14:alpha w14:val="60000"/>
+            </w14:srgbClr>
+          </w14:shadow>
+          <w14:textOutline w14:w="9525" w14:cap="rnd" w14:cmpd="sng" w14:algn="ctr">
+            <w14:solidFill>
+              <w14:schemeClr w14:val="bg2"/>
+            </w14:solidFill>
+            <w14:prstDash w14:val="solid"/>
+            <w14:bevel/>
+          </w14:textOutline>
+        </w:rPr>
         <w:t>Cole</w:t>
+      </w:r>
+      <w:r>
+        <w:rPr>
+          <w:color w:val="A6A6A6" w:themeColor="background1" w:themeShade="A6"/>
+          <w:sz w:val="48"/>
+          <w:szCs w:val="48"/>
+          <w14:shadow w14:blurRad="50800" w14:dist="38100" w14:dir="2700000" w14:sx="100000" w14:sy="100000" w14:kx="0" w14:ky="0" w14:algn="tl">
+            <w14:srgbClr w14:val="000000">
+              <w14:alpha w14:val="60000"/>
+            </w14:srgbClr>
+          </w14:shadow>
+          <w14:textOutline w14:w="9525" w14:cap="rnd" w14:cmpd="sng" w14:algn="ctr">
+            <w14:solidFill>
+              <w14:schemeClr w14:val="bg2"/>
+            </w14:solidFill>
+            <w14:prstDash w14:val="solid"/>
+            <w14:bevel/>
+          </w14:textOutline>
+        </w:rPr>
+        <w:t>&lt;/strong&lt;</w:t>
+      </w:r>
+      <w:proofErr w:type="spellStart"/>
+      <w:r>
+        <w:rPr>
+          <w:color w:val="A6A6A6" w:themeColor="background1" w:themeShade="A6"/>
+          <w:sz w:val="48"/>
+          <w:szCs w:val="48"/>
+          <w14:shadow w14:blurRad="50800" w14:dist="38100" w14:dir="2700000" w14:sx="100000" w14:sy="100000" w14:kx="0" w14:ky="0" w14:algn="tl">
+            <w14:srgbClr w14:val="000000">
+              <w14:alpha w14:val="60000"/>
+            </w14:srgbClr>
+          </w14:shadow>
+          <w14:textOutline w14:w="9525" w14:cap="rnd" w14:cmpd="sng" w14:algn="ctr">
+            <w14:solidFill>
+              <w14:schemeClr w14:val="bg2"/>
+            </w14:solidFill>
+            <w14:prstDash w14:val="solid"/>
+            <w14:bevel/>
+          </w14:textOutline>
+        </w:rPr>
+        <w:t>br</w:t>
+      </w:r>
+      <w:proofErr w:type="spellEnd"/>
+      <w:r>
+        <w:rPr>
+          <w:color w:val="A6A6A6" w:themeColor="background1" w:themeShade="A6"/>
+          <w:sz w:val="48"/>
+          <w:szCs w:val="48"/>
+          <w14:shadow w14:blurRad="50800" w14:dist="38100" w14:dir="2700000" w14:sx="100000" w14:sy="100000" w14:kx="0" w14:ky="0" w14:algn="tl">
+            <w14:srgbClr w14:val="000000">
+              <w14:alpha w14:val="60000"/>
+            </w14:srgbClr>
+          </w14:shadow>
+          <w14:textOutline w14:w="9525" w14:cap="rnd" w14:cmpd="sng" w14:algn="ctr">
+            <w14:solidFill>
+              <w14:schemeClr w14:val="bg2"/>
+            </w14:solidFill>
+            <w14:prstDash w14:val="solid"/>
+            <w14:bevel/>
+          </w14:textOutline>
+        </w:rPr>
+        <w:t>&gt;</w:t>
       </w:r>
     </w:p>
     <w:p>
@@ -330,6 +741,18 @@
             <w14:bevel/>
           </w14:textOutline>
         </w:rPr>
+        <w:t>&lt;p&gt;</w:t>
+      </w:r>
+      <w:r>
+        <w:rPr>
+          <w:sz w:val="24"/>
+          <w:szCs w:val="24"/>
+          <w14:textOutline w14:w="9525" w14:cap="rnd" w14:cmpd="sng" w14:algn="ctr">
+            <w14:noFill/>
+            <w14:prstDash w14:val="solid"/>
+            <w14:bevel/>
+          </w14:textOutline>
+        </w:rPr>
         <w:t>Cole</w:t>
       </w:r>
       <w:r>
@@ -427,31 +850,179 @@
             <w14:bevel/>
           </w14:textOutline>
         </w:rPr>
-        <w:t xml:space="preserve"> and smart. When faced with peril, he says things like “Fun to think about!”. When times seem terrible, and chances of saving his friends, Dalton and Jenna seem terrible, he still pushes forward and</w:t>
-      </w:r>
-      <w:r>
-        <w:rPr>
-          <w:sz w:val="24"/>
-          <w:szCs w:val="24"/>
-          <w14:textOutline w14:w="9525" w14:cap="rnd" w14:cmpd="sng" w14:algn="ctr">
-            <w14:noFill/>
-            <w14:prstDash w14:val="solid"/>
-            <w14:bevel/>
-          </w14:textOutline>
-        </w:rPr>
-        <w:t xml:space="preserve"> keeps op hope of saving them.</w:t>
-      </w:r>
-      <w:r>
-        <w:rPr>
-          <w:sz w:val="24"/>
-          <w:szCs w:val="24"/>
-          <w14:textOutline w14:w="9525" w14:cap="rnd" w14:cmpd="sng" w14:algn="ctr">
-            <w14:noFill/>
-            <w14:prstDash w14:val="solid"/>
-            <w14:bevel/>
-          </w14:textOutline>
-        </w:rPr>
-        <w:t xml:space="preserve"> He is strong in being brave, and weak in choosing between who to save.</w:t>
+        <w:t xml:space="preserve"> and smart. When faced with peril, he says th</w:t>
+      </w:r>
+      <w:r>
+        <w:rPr>
+          <w:sz w:val="24"/>
+          <w:szCs w:val="24"/>
+          <w14:textOutline w14:w="9525" w14:cap="rnd" w14:cmpd="sng" w14:algn="ctr">
+            <w14:noFill/>
+            <w14:prstDash w14:val="solid"/>
+            <w14:bevel/>
+          </w14:textOutline>
+        </w:rPr>
+        <w:t>ings like “Fun to think about!”</w:t>
+      </w:r>
+      <w:r>
+        <w:rPr>
+          <w:sz w:val="24"/>
+          <w:szCs w:val="24"/>
+          <w14:textOutline w14:w="9525" w14:cap="rnd" w14:cmpd="sng" w14:algn="ctr">
+            <w14:noFill/>
+            <w14:prstDash w14:val="solid"/>
+            <w14:bevel/>
+          </w14:textOutline>
+        </w:rPr>
+        <w:t xml:space="preserve"> When times seem terrible and chances of saving his friends, Dalton and Jenna</w:t>
+      </w:r>
+      <w:r>
+        <w:rPr>
+          <w:sz w:val="24"/>
+          <w:szCs w:val="24"/>
+          <w14:textOutline w14:w="9525" w14:cap="rnd" w14:cmpd="sng" w14:algn="ctr">
+            <w14:noFill/>
+            <w14:prstDash w14:val="solid"/>
+            <w14:bevel/>
+          </w14:textOutline>
+        </w:rPr>
+        <w:t>, are slim</w:t>
+      </w:r>
+      <w:r>
+        <w:rPr>
+          <w:sz w:val="24"/>
+          <w:szCs w:val="24"/>
+          <w14:textOutline w14:w="9525" w14:cap="rnd" w14:cmpd="sng" w14:algn="ctr">
+            <w14:noFill/>
+            <w14:prstDash w14:val="solid"/>
+            <w14:bevel/>
+          </w14:textOutline>
+        </w:rPr>
+        <w:t>, he still pushes forward and</w:t>
+      </w:r>
+      <w:r>
+        <w:rPr>
+          <w:sz w:val="24"/>
+          <w:szCs w:val="24"/>
+          <w14:textOutline w14:w="9525" w14:cap="rnd" w14:cmpd="sng" w14:algn="ctr">
+            <w14:noFill/>
+            <w14:prstDash w14:val="solid"/>
+            <w14:bevel/>
+          </w14:textOutline>
+        </w:rPr>
+        <w:t xml:space="preserve"> keeps u</w:t>
+      </w:r>
+      <w:r>
+        <w:rPr>
+          <w:sz w:val="24"/>
+          <w:szCs w:val="24"/>
+          <w14:textOutline w14:w="9525" w14:cap="rnd" w14:cmpd="sng" w14:algn="ctr">
+            <w14:noFill/>
+            <w14:prstDash w14:val="solid"/>
+            <w14:bevel/>
+          </w14:textOutline>
+        </w:rPr>
+        <w:t>p hope of saving them.</w:t>
+      </w:r>
+      <w:r>
+        <w:rPr>
+          <w:sz w:val="24"/>
+          <w:szCs w:val="24"/>
+          <w14:textOutline w14:w="9525" w14:cap="rnd" w14:cmpd="sng" w14:algn="ctr">
+            <w14:noFill/>
+            <w14:prstDash w14:val="solid"/>
+            <w14:bevel/>
+          </w14:textOutline>
+        </w:rPr>
+        <w:t xml:space="preserve"> </w:t>
+      </w:r>
+      <w:r>
+        <w:rPr>
+          <w:sz w:val="24"/>
+          <w:szCs w:val="24"/>
+          <w14:textOutline w14:w="9525" w14:cap="rnd" w14:cmpd="sng" w14:algn="ctr">
+            <w14:noFill/>
+            <w14:prstDash w14:val="solid"/>
+            <w14:bevel/>
+          </w14:textOutline>
+        </w:rPr>
+        <w:t>His greatest strength is his bravery and his greatest weakness is being indecisive about w</w:t>
+      </w:r>
+      <w:r>
+        <w:rPr>
+          <w:sz w:val="24"/>
+          <w:szCs w:val="24"/>
+          <w14:textOutline w14:w="9525" w14:cap="rnd" w14:cmpd="sng" w14:algn="ctr">
+            <w14:noFill/>
+            <w14:prstDash w14:val="solid"/>
+            <w14:bevel/>
+          </w14:textOutline>
+        </w:rPr>
+        <w:t xml:space="preserve">ho to </w:t>
+      </w:r>
+      <w:proofErr w:type="gramStart"/>
+      <w:r>
+        <w:rPr>
+          <w:sz w:val="24"/>
+          <w:szCs w:val="24"/>
+          <w14:textOutline w14:w="9525" w14:cap="rnd" w14:cmpd="sng" w14:algn="ctr">
+            <w14:noFill/>
+            <w14:prstDash w14:val="solid"/>
+            <w14:bevel/>
+          </w14:textOutline>
+        </w:rPr>
+        <w:t>save.</w:t>
+      </w:r>
+      <w:r>
+        <w:rPr>
+          <w:sz w:val="24"/>
+          <w:szCs w:val="24"/>
+          <w14:textOutline w14:w="9525" w14:cap="rnd" w14:cmpd="sng" w14:algn="ctr">
+            <w14:noFill/>
+            <w14:prstDash w14:val="solid"/>
+            <w14:bevel/>
+          </w14:textOutline>
+        </w:rPr>
+        <w:t>&lt;</w:t>
+      </w:r>
+      <w:proofErr w:type="gramEnd"/>
+      <w:r>
+        <w:rPr>
+          <w:sz w:val="24"/>
+          <w:szCs w:val="24"/>
+          <w14:textOutline w14:w="9525" w14:cap="rnd" w14:cmpd="sng" w14:algn="ctr">
+            <w14:noFill/>
+            <w14:prstDash w14:val="solid"/>
+            <w14:bevel/>
+          </w14:textOutline>
+        </w:rPr>
+        <w:t>/p&gt;&lt;</w:t>
+      </w:r>
+      <w:proofErr w:type="spellStart"/>
+      <w:r>
+        <w:rPr>
+          <w:sz w:val="24"/>
+          <w:szCs w:val="24"/>
+          <w14:textOutline w14:w="9525" w14:cap="rnd" w14:cmpd="sng" w14:algn="ctr">
+            <w14:noFill/>
+            <w14:prstDash w14:val="solid"/>
+            <w14:bevel/>
+          </w14:textOutline>
+        </w:rPr>
+        <w:t>br</w:t>
+      </w:r>
+      <w:proofErr w:type="spellEnd"/>
+      <w:r>
+        <w:rPr>
+          <w:sz w:val="24"/>
+          <w:szCs w:val="24"/>
+          <w14:textOutline w14:w="9525" w14:cap="rnd" w14:cmpd="sng" w14:algn="ctr">
+            <w14:noFill/>
+            <w14:prstDash w14:val="solid"/>
+            <w14:bevel/>
+          </w14:textOutline>
+        </w:rPr>
+        <w:t>&gt;</w:t>
       </w:r>
     </w:p>
     <w:p>
@@ -493,6 +1064,26 @@
             <w14:bevel/>
           </w14:textOutline>
         </w:rPr>
+        <w:t>&lt;strong&gt;</w:t>
+      </w:r>
+      <w:r>
+        <w:rPr>
+          <w:color w:val="A6A6A6" w:themeColor="background1" w:themeShade="A6"/>
+          <w:sz w:val="48"/>
+          <w:szCs w:val="48"/>
+          <w14:shadow w14:blurRad="50800" w14:dist="38100" w14:dir="2700000" w14:sx="100000" w14:sy="100000" w14:kx="0" w14:ky="0" w14:algn="tl">
+            <w14:srgbClr w14:val="000000">
+              <w14:alpha w14:val="60000"/>
+            </w14:srgbClr>
+          </w14:shadow>
+          <w14:textOutline w14:w="9525" w14:cap="rnd" w14:cmpd="sng" w14:algn="ctr">
+            <w14:solidFill>
+              <w14:schemeClr w14:val="bg2"/>
+            </w14:solidFill>
+            <w14:prstDash w14:val="solid"/>
+            <w14:bevel/>
+          </w14:textOutline>
+        </w:rPr>
         <w:t>Mira</w:t>
       </w:r>
       <w:r>
@@ -514,6 +1105,68 @@
           </w14:textOutline>
         </w:rPr>
         <w:t xml:space="preserve"> (Miracle)</w:t>
+      </w:r>
+      <w:r>
+        <w:rPr>
+          <w:color w:val="A6A6A6" w:themeColor="background1" w:themeShade="A6"/>
+          <w:sz w:val="48"/>
+          <w:szCs w:val="48"/>
+          <w14:shadow w14:blurRad="50800" w14:dist="38100" w14:dir="2700000" w14:sx="100000" w14:sy="100000" w14:kx="0" w14:ky="0" w14:algn="tl">
+            <w14:srgbClr w14:val="000000">
+              <w14:alpha w14:val="60000"/>
+            </w14:srgbClr>
+          </w14:shadow>
+          <w14:textOutline w14:w="9525" w14:cap="rnd" w14:cmpd="sng" w14:algn="ctr">
+            <w14:solidFill>
+              <w14:schemeClr w14:val="bg2"/>
+            </w14:solidFill>
+            <w14:prstDash w14:val="solid"/>
+            <w14:bevel/>
+          </w14:textOutline>
+        </w:rPr>
+        <w:t>&lt;/strong&gt;&lt;</w:t>
+      </w:r>
+      <w:proofErr w:type="spellStart"/>
+      <w:r>
+        <w:rPr>
+          <w:color w:val="A6A6A6" w:themeColor="background1" w:themeShade="A6"/>
+          <w:sz w:val="48"/>
+          <w:szCs w:val="48"/>
+          <w14:shadow w14:blurRad="50800" w14:dist="38100" w14:dir="2700000" w14:sx="100000" w14:sy="100000" w14:kx="0" w14:ky="0" w14:algn="tl">
+            <w14:srgbClr w14:val="000000">
+              <w14:alpha w14:val="60000"/>
+            </w14:srgbClr>
+          </w14:shadow>
+          <w14:textOutline w14:w="9525" w14:cap="rnd" w14:cmpd="sng" w14:algn="ctr">
+            <w14:solidFill>
+              <w14:schemeClr w14:val="bg2"/>
+            </w14:solidFill>
+            <w14:prstDash w14:val="solid"/>
+            <w14:bevel/>
+          </w14:textOutline>
+        </w:rPr>
+        <w:t>br</w:t>
+      </w:r>
+      <w:proofErr w:type="spellEnd"/>
+      <w:r>
+        <w:rPr>
+          <w:color w:val="A6A6A6" w:themeColor="background1" w:themeShade="A6"/>
+          <w:sz w:val="48"/>
+          <w:szCs w:val="48"/>
+          <w14:shadow w14:blurRad="50800" w14:dist="38100" w14:dir="2700000" w14:sx="100000" w14:sy="100000" w14:kx="0" w14:ky="0" w14:algn="tl">
+            <w14:srgbClr w14:val="000000">
+              <w14:alpha w14:val="60000"/>
+            </w14:srgbClr>
+          </w14:shadow>
+          <w14:textOutline w14:w="9525" w14:cap="rnd" w14:cmpd="sng" w14:algn="ctr">
+            <w14:solidFill>
+              <w14:schemeClr w14:val="bg2"/>
+            </w14:solidFill>
+            <w14:prstDash w14:val="solid"/>
+            <w14:bevel/>
+          </w14:textOutline>
+        </w:rPr>
+        <w:t>&gt;</w:t>
       </w:r>
     </w:p>
     <w:p>
@@ -539,6 +1192,18 @@
             <w14:bevel/>
           </w14:textOutline>
         </w:rPr>
+        <w:t>&lt;p&gt;</w:t>
+      </w:r>
+      <w:r>
+        <w:rPr>
+          <w:sz w:val="24"/>
+          <w:szCs w:val="24"/>
+          <w14:textOutline w14:w="9525" w14:cap="rnd" w14:cmpd="sng" w14:algn="ctr">
+            <w14:noFill/>
+            <w14:prstDash w14:val="solid"/>
+            <w14:bevel/>
+          </w14:textOutline>
+        </w:rPr>
         <w:t xml:space="preserve">Mira is </w:t>
       </w:r>
       <w:r>
@@ -551,7 +1216,55 @@
             <w14:bevel/>
           </w14:textOutline>
         </w:rPr>
-        <w:t xml:space="preserve">an experienced, optimistic old princess. Even though her father stole some of her </w:t>
+        <w:t>an experienced</w:t>
+      </w:r>
+      <w:r>
+        <w:rPr>
+          <w:sz w:val="24"/>
+          <w:szCs w:val="24"/>
+          <w14:textOutline w14:w="9525" w14:cap="rnd" w14:cmpd="sng" w14:algn="ctr">
+            <w14:noFill/>
+            <w14:prstDash w14:val="solid"/>
+            <w14:bevel/>
+          </w14:textOutline>
+        </w:rPr>
+        <w:t xml:space="preserve"> and</w:t>
+      </w:r>
+      <w:r>
+        <w:rPr>
+          <w:sz w:val="24"/>
+          <w:szCs w:val="24"/>
+          <w14:textOutline w14:w="9525" w14:cap="rnd" w14:cmpd="sng" w14:algn="ctr">
+            <w14:noFill/>
+            <w14:prstDash w14:val="solid"/>
+            <w14:bevel/>
+          </w14:textOutline>
+        </w:rPr>
+        <w:t xml:space="preserve"> optimistic</w:t>
+      </w:r>
+      <w:r>
+        <w:rPr>
+          <w:sz w:val="24"/>
+          <w:szCs w:val="24"/>
+          <w14:textOutline w14:w="9525" w14:cap="rnd" w14:cmpd="sng" w14:algn="ctr">
+            <w14:noFill/>
+            <w14:prstDash w14:val="solid"/>
+            <w14:bevel/>
+          </w14:textOutline>
+        </w:rPr>
+        <w:t>,</w:t>
+      </w:r>
+      <w:r>
+        <w:rPr>
+          <w:sz w:val="24"/>
+          <w:szCs w:val="24"/>
+          <w14:textOutline w14:w="9525" w14:cap="rnd" w14:cmpd="sng" w14:algn="ctr">
+            <w14:noFill/>
+            <w14:prstDash w14:val="solid"/>
+            <w14:bevel/>
+          </w14:textOutline>
+        </w:rPr>
+        <w:t xml:space="preserve"> old princess. Even though her father stole some of her </w:t>
       </w:r>
       <w:hyperlink w:anchor="Shaper" w:history="1">
         <w:r>
@@ -565,7 +1278,33 @@
               <w14:bevel/>
             </w14:textOutline>
           </w:rPr>
-          <w:t>remarkable power</w:t>
+          <w:t xml:space="preserve">remarkable </w:t>
+        </w:r>
+        <w:r>
+          <w:rPr>
+            <w:rStyle w:val="Hyperlink"/>
+            <w:sz w:val="24"/>
+            <w:szCs w:val="24"/>
+            <w14:textOutline w14:w="9525" w14:cap="rnd" w14:cmpd="sng" w14:algn="ctr">
+              <w14:noFill/>
+              <w14:prstDash w14:val="solid"/>
+              <w14:bevel/>
+            </w14:textOutline>
+          </w:rPr>
+          <w:t xml:space="preserve">shaping </w:t>
+        </w:r>
+        <w:r>
+          <w:rPr>
+            <w:rStyle w:val="Hyperlink"/>
+            <w:sz w:val="24"/>
+            <w:szCs w:val="24"/>
+            <w14:textOutline w14:w="9525" w14:cap="rnd" w14:cmpd="sng" w14:algn="ctr">
+              <w14:noFill/>
+              <w14:prstDash w14:val="solid"/>
+              <w14:bevel/>
+            </w14:textOutline>
+          </w:rPr>
+          <w:t>power</w:t>
         </w:r>
       </w:hyperlink>
       <w:r>
@@ -578,19 +1317,107 @@
             <w14:bevel/>
           </w14:textOutline>
         </w:rPr>
-        <w:t xml:space="preserve">, making her never seem any older, she still finds something happy to think about. </w:t>
-      </w:r>
-      <w:r>
-        <w:rPr>
-          <w:sz w:val="24"/>
-          <w:szCs w:val="24"/>
-          <w14:textOutline w14:w="9525" w14:cap="rnd" w14:cmpd="sng" w14:algn="ctr">
-            <w14:noFill/>
-            <w14:prstDash w14:val="solid"/>
-            <w14:bevel/>
-          </w14:textOutline>
-        </w:rPr>
-        <w:t>Whatever the situation she always knows what to do to have the best outcome.</w:t>
+        <w:t xml:space="preserve">, </w:t>
+      </w:r>
+      <w:r>
+        <w:rPr>
+          <w:sz w:val="24"/>
+          <w:szCs w:val="24"/>
+          <w14:textOutline w14:w="9525" w14:cap="rnd" w14:cmpd="sng" w14:algn="ctr">
+            <w14:noFill/>
+            <w14:prstDash w14:val="solid"/>
+            <w14:bevel/>
+          </w14:textOutline>
+        </w:rPr>
+        <w:t xml:space="preserve">she still finds </w:t>
+      </w:r>
+      <w:r>
+        <w:rPr>
+          <w:sz w:val="24"/>
+          <w:szCs w:val="24"/>
+          <w14:textOutline w14:w="9525" w14:cap="rnd" w14:cmpd="sng" w14:algn="ctr">
+            <w14:noFill/>
+            <w14:prstDash w14:val="solid"/>
+            <w14:bevel/>
+          </w14:textOutline>
+        </w:rPr>
+        <w:t xml:space="preserve">something happy to think about.  Without her stolen powers, she doesn’t age.  </w:t>
+      </w:r>
+      <w:r>
+        <w:rPr>
+          <w:sz w:val="24"/>
+          <w:szCs w:val="24"/>
+          <w14:textOutline w14:w="9525" w14:cap="rnd" w14:cmpd="sng" w14:algn="ctr">
+            <w14:noFill/>
+            <w14:prstDash w14:val="solid"/>
+            <w14:bevel/>
+          </w14:textOutline>
+        </w:rPr>
+        <w:t xml:space="preserve">Whatever the situation she always knows what to do to have the best </w:t>
+      </w:r>
+      <w:proofErr w:type="gramStart"/>
+      <w:r>
+        <w:rPr>
+          <w:sz w:val="24"/>
+          <w:szCs w:val="24"/>
+          <w14:textOutline w14:w="9525" w14:cap="rnd" w14:cmpd="sng" w14:algn="ctr">
+            <w14:noFill/>
+            <w14:prstDash w14:val="solid"/>
+            <w14:bevel/>
+          </w14:textOutline>
+        </w:rPr>
+        <w:t>outcome.</w:t>
+      </w:r>
+      <w:r>
+        <w:rPr>
+          <w:sz w:val="24"/>
+          <w:szCs w:val="24"/>
+          <w14:textOutline w14:w="9525" w14:cap="rnd" w14:cmpd="sng" w14:algn="ctr">
+            <w14:noFill/>
+            <w14:prstDash w14:val="solid"/>
+            <w14:bevel/>
+          </w14:textOutline>
+        </w:rPr>
+        <w:t>&lt;</w:t>
+      </w:r>
+      <w:proofErr w:type="gramEnd"/>
+      <w:r>
+        <w:rPr>
+          <w:sz w:val="24"/>
+          <w:szCs w:val="24"/>
+          <w14:textOutline w14:w="9525" w14:cap="rnd" w14:cmpd="sng" w14:algn="ctr">
+            <w14:noFill/>
+            <w14:prstDash w14:val="solid"/>
+            <w14:bevel/>
+          </w14:textOutline>
+        </w:rPr>
+        <w:t>/p&gt;&lt;</w:t>
+      </w:r>
+      <w:proofErr w:type="spellStart"/>
+      <w:r>
+        <w:rPr>
+          <w:sz w:val="24"/>
+          <w:szCs w:val="24"/>
+          <w14:textOutline w14:w="9525" w14:cap="rnd" w14:cmpd="sng" w14:algn="ctr">
+            <w14:noFill/>
+            <w14:prstDash w14:val="solid"/>
+            <w14:bevel/>
+          </w14:textOutline>
+        </w:rPr>
+        <w:t>br</w:t>
+      </w:r>
+      <w:proofErr w:type="spellEnd"/>
+      <w:r>
+        <w:rPr>
+          <w:sz w:val="24"/>
+          <w:szCs w:val="24"/>
+          <w14:textOutline w14:w="9525" w14:cap="rnd" w14:cmpd="sng" w14:algn="ctr">
+            <w14:noFill/>
+            <w14:prstDash w14:val="solid"/>
+            <w14:bevel/>
+          </w14:textOutline>
+        </w:rPr>
+        <w:t>&gt;</w:t>
       </w:r>
     </w:p>
     <w:p>
@@ -632,7 +1459,91 @@
             <w14:bevel/>
           </w14:textOutline>
         </w:rPr>
+        <w:t>&lt;strong&gt;</w:t>
+      </w:r>
+      <w:proofErr w:type="spellStart"/>
+      <w:r>
+        <w:rPr>
+          <w:color w:val="A6A6A6" w:themeColor="background1" w:themeShade="A6"/>
+          <w:sz w:val="48"/>
+          <w:szCs w:val="48"/>
+          <w14:shadow w14:blurRad="50800" w14:dist="38100" w14:dir="2700000" w14:sx="100000" w14:sy="100000" w14:kx="0" w14:ky="0" w14:algn="tl">
+            <w14:srgbClr w14:val="000000">
+              <w14:alpha w14:val="60000"/>
+            </w14:srgbClr>
+          </w14:shadow>
+          <w14:textOutline w14:w="9525" w14:cap="rnd" w14:cmpd="sng" w14:algn="ctr">
+            <w14:solidFill>
+              <w14:schemeClr w14:val="bg2"/>
+            </w14:solidFill>
+            <w14:prstDash w14:val="solid"/>
+            <w14:bevel/>
+          </w14:textOutline>
+        </w:rPr>
         <w:t>Jace</w:t>
+      </w:r>
+      <w:proofErr w:type="spellEnd"/>
+      <w:r>
+        <w:rPr>
+          <w:color w:val="A6A6A6" w:themeColor="background1" w:themeShade="A6"/>
+          <w:sz w:val="48"/>
+          <w:szCs w:val="48"/>
+          <w14:shadow w14:blurRad="50800" w14:dist="38100" w14:dir="2700000" w14:sx="100000" w14:sy="100000" w14:kx="0" w14:ky="0" w14:algn="tl">
+            <w14:srgbClr w14:val="000000">
+              <w14:alpha w14:val="60000"/>
+            </w14:srgbClr>
+          </w14:shadow>
+          <w14:textOutline w14:w="9525" w14:cap="rnd" w14:cmpd="sng" w14:algn="ctr">
+            <w14:solidFill>
+              <w14:schemeClr w14:val="bg2"/>
+            </w14:solidFill>
+            <w14:prstDash w14:val="solid"/>
+            <w14:bevel/>
+          </w14:textOutline>
+        </w:rPr>
+        <w:t>&lt;/strong&gt;&lt;</w:t>
+      </w:r>
+      <w:proofErr w:type="spellStart"/>
+      <w:r>
+        <w:rPr>
+          <w:color w:val="A6A6A6" w:themeColor="background1" w:themeShade="A6"/>
+          <w:sz w:val="48"/>
+          <w:szCs w:val="48"/>
+          <w14:shadow w14:blurRad="50800" w14:dist="38100" w14:dir="2700000" w14:sx="100000" w14:sy="100000" w14:kx="0" w14:ky="0" w14:algn="tl">
+            <w14:srgbClr w14:val="000000">
+              <w14:alpha w14:val="60000"/>
+            </w14:srgbClr>
+          </w14:shadow>
+          <w14:textOutline w14:w="9525" w14:cap="rnd" w14:cmpd="sng" w14:algn="ctr">
+            <w14:solidFill>
+              <w14:schemeClr w14:val="bg2"/>
+            </w14:solidFill>
+            <w14:prstDash w14:val="solid"/>
+            <w14:bevel/>
+          </w14:textOutline>
+        </w:rPr>
+        <w:t>br</w:t>
+      </w:r>
+      <w:proofErr w:type="spellEnd"/>
+      <w:r>
+        <w:rPr>
+          <w:color w:val="A6A6A6" w:themeColor="background1" w:themeShade="A6"/>
+          <w:sz w:val="48"/>
+          <w:szCs w:val="48"/>
+          <w14:shadow w14:blurRad="50800" w14:dist="38100" w14:dir="2700000" w14:sx="100000" w14:sy="100000" w14:kx="0" w14:ky="0" w14:algn="tl">
+            <w14:srgbClr w14:val="000000">
+              <w14:alpha w14:val="60000"/>
+            </w14:srgbClr>
+          </w14:shadow>
+          <w14:textOutline w14:w="9525" w14:cap="rnd" w14:cmpd="sng" w14:algn="ctr">
+            <w14:solidFill>
+              <w14:schemeClr w14:val="bg2"/>
+            </w14:solidFill>
+            <w14:prstDash w14:val="solid"/>
+            <w14:bevel/>
+          </w14:textOutline>
+        </w:rPr>
+        <w:t>&gt;</w:t>
       </w:r>
     </w:p>
     <w:p>
@@ -658,19 +1569,69 @@
             <w14:bevel/>
           </w14:textOutline>
         </w:rPr>
-        <w:t>Jace is</w:t>
-      </w:r>
-      <w:r>
-        <w:rPr>
-          <w:sz w:val="24"/>
-          <w:szCs w:val="24"/>
-          <w14:textOutline w14:w="9525" w14:cap="rnd" w14:cmpd="sng" w14:algn="ctr">
-            <w14:noFill/>
-            <w14:prstDash w14:val="solid"/>
-            <w14:bevel/>
-          </w14:textOutline>
-        </w:rPr>
-        <w:t xml:space="preserve"> a brave, stubborn young hero. He won’t agree to anything anyone says. Not even the princess, Mira. For instance, when a slave treated him badly, he dumped </w:t>
+        <w:t>&lt;p&gt;</w:t>
+      </w:r>
+      <w:proofErr w:type="spellStart"/>
+      <w:r>
+        <w:rPr>
+          <w:sz w:val="24"/>
+          <w:szCs w:val="24"/>
+          <w14:textOutline w14:w="9525" w14:cap="rnd" w14:cmpd="sng" w14:algn="ctr">
+            <w14:noFill/>
+            <w14:prstDash w14:val="solid"/>
+            <w14:bevel/>
+          </w14:textOutline>
+        </w:rPr>
+        <w:t>Jace</w:t>
+      </w:r>
+      <w:proofErr w:type="spellEnd"/>
+      <w:r>
+        <w:rPr>
+          <w:sz w:val="24"/>
+          <w:szCs w:val="24"/>
+          <w14:textOutline w14:w="9525" w14:cap="rnd" w14:cmpd="sng" w14:algn="ctr">
+            <w14:noFill/>
+            <w14:prstDash w14:val="solid"/>
+            <w14:bevel/>
+          </w14:textOutline>
+        </w:rPr>
+        <w:t xml:space="preserve"> is</w:t>
+      </w:r>
+      <w:r>
+        <w:rPr>
+          <w:sz w:val="24"/>
+          <w:szCs w:val="24"/>
+          <w14:textOutline w14:w="9525" w14:cap="rnd" w14:cmpd="sng" w14:algn="ctr">
+            <w14:noFill/>
+            <w14:prstDash w14:val="solid"/>
+            <w14:bevel/>
+          </w14:textOutline>
+        </w:rPr>
+        <w:t xml:space="preserve"> a brave, stubborn young hero. He won’t </w:t>
+      </w:r>
+      <w:r>
+        <w:rPr>
+          <w:sz w:val="24"/>
+          <w:szCs w:val="24"/>
+          <w14:textOutline w14:w="9525" w14:cap="rnd" w14:cmpd="sng" w14:algn="ctr">
+            <w14:noFill/>
+            <w14:prstDash w14:val="solid"/>
+            <w14:bevel/>
+          </w14:textOutline>
+        </w:rPr>
+        <w:t>agree to anything anyone says, n</w:t>
+      </w:r>
+      <w:r>
+        <w:rPr>
+          <w:sz w:val="24"/>
+          <w:szCs w:val="24"/>
+          <w14:textOutline w14:w="9525" w14:cap="rnd" w14:cmpd="sng" w14:algn="ctr">
+            <w14:noFill/>
+            <w14:prstDash w14:val="solid"/>
+            <w14:bevel/>
+          </w14:textOutline>
+        </w:rPr>
+        <w:t xml:space="preserve">ot even the princess, Mira. For instance, when a slave treated him badly, he </w:t>
       </w:r>
       <w:r>
         <w:rPr>
@@ -683,19 +1644,131 @@
           </w14:textOutline>
         </w:rPr>
         <w:lastRenderedPageBreak/>
-        <w:t xml:space="preserve">soup on the slave’s head. However, when Mira chastises him for his rudeness, he ignores her and argues: “…I can survive just fine on my own.”. </w:t>
-      </w:r>
-      <w:r>
-        <w:rPr>
-          <w:sz w:val="24"/>
-          <w:szCs w:val="24"/>
-          <w14:textOutline w14:w="9525" w14:cap="rnd" w14:cmpd="sng" w14:algn="ctr">
-            <w14:noFill/>
-            <w14:prstDash w14:val="solid"/>
-            <w14:bevel/>
-          </w14:textOutline>
-        </w:rPr>
-        <w:t>Although he can be rude, when it is important, he is always quick to rush to the rescue.</w:t>
+        <w:t xml:space="preserve">dumped soup on the slave’s head. </w:t>
+      </w:r>
+      <w:r>
+        <w:rPr>
+          <w:sz w:val="24"/>
+          <w:szCs w:val="24"/>
+          <w14:textOutline w14:w="9525" w14:cap="rnd" w14:cmpd="sng" w14:algn="ctr">
+            <w14:noFill/>
+            <w14:prstDash w14:val="solid"/>
+            <w14:bevel/>
+          </w14:textOutline>
+        </w:rPr>
+        <w:t>Furthermore</w:t>
+      </w:r>
+      <w:r>
+        <w:rPr>
+          <w:sz w:val="24"/>
+          <w:szCs w:val="24"/>
+          <w14:textOutline w14:w="9525" w14:cap="rnd" w14:cmpd="sng" w14:algn="ctr">
+            <w14:noFill/>
+            <w14:prstDash w14:val="solid"/>
+            <w14:bevel/>
+          </w14:textOutline>
+        </w:rPr>
+        <w:t>, when Mira chastises him for his rudeness, he ignores her and argues</w:t>
+      </w:r>
+      <w:r>
+        <w:rPr>
+          <w:sz w:val="24"/>
+          <w:szCs w:val="24"/>
+          <w14:textOutline w14:w="9525" w14:cap="rnd" w14:cmpd="sng" w14:algn="ctr">
+            <w14:noFill/>
+            <w14:prstDash w14:val="solid"/>
+            <w14:bevel/>
+          </w14:textOutline>
+        </w:rPr>
+        <w:t>,</w:t>
+      </w:r>
+      <w:r>
+        <w:rPr>
+          <w:sz w:val="24"/>
+          <w:szCs w:val="24"/>
+          <w14:textOutline w14:w="9525" w14:cap="rnd" w14:cmpd="sng" w14:algn="ctr">
+            <w14:noFill/>
+            <w14:prstDash w14:val="solid"/>
+            <w14:bevel/>
+          </w14:textOutline>
+        </w:rPr>
+        <w:t xml:space="preserve"> “…I can survive just fine on my own.” </w:t>
+      </w:r>
+      <w:r>
+        <w:rPr>
+          <w:sz w:val="24"/>
+          <w:szCs w:val="24"/>
+          <w14:textOutline w14:w="9525" w14:cap="rnd" w14:cmpd="sng" w14:algn="ctr">
+            <w14:noFill/>
+            <w14:prstDash w14:val="solid"/>
+            <w14:bevel/>
+          </w14:textOutline>
+        </w:rPr>
+        <w:t xml:space="preserve">Although he can be rude, when it is important, he is always quick to rush to the </w:t>
+      </w:r>
+      <w:proofErr w:type="gramStart"/>
+      <w:r>
+        <w:rPr>
+          <w:sz w:val="24"/>
+          <w:szCs w:val="24"/>
+          <w14:textOutline w14:w="9525" w14:cap="rnd" w14:cmpd="sng" w14:algn="ctr">
+            <w14:noFill/>
+            <w14:prstDash w14:val="solid"/>
+            <w14:bevel/>
+          </w14:textOutline>
+        </w:rPr>
+        <w:t>rescue.</w:t>
+      </w:r>
+      <w:r>
+        <w:rPr>
+          <w:sz w:val="24"/>
+          <w:szCs w:val="24"/>
+          <w14:textOutline w14:w="9525" w14:cap="rnd" w14:cmpd="sng" w14:algn="ctr">
+            <w14:noFill/>
+            <w14:prstDash w14:val="solid"/>
+            <w14:bevel/>
+          </w14:textOutline>
+        </w:rPr>
+        <w:t>&lt;</w:t>
+      </w:r>
+      <w:proofErr w:type="gramEnd"/>
+      <w:r>
+        <w:rPr>
+          <w:sz w:val="24"/>
+          <w:szCs w:val="24"/>
+          <w14:textOutline w14:w="9525" w14:cap="rnd" w14:cmpd="sng" w14:algn="ctr">
+            <w14:noFill/>
+            <w14:prstDash w14:val="solid"/>
+            <w14:bevel/>
+          </w14:textOutline>
+        </w:rPr>
+        <w:t>/p&gt;&lt;</w:t>
+      </w:r>
+      <w:proofErr w:type="spellStart"/>
+      <w:r>
+        <w:rPr>
+          <w:sz w:val="24"/>
+          <w:szCs w:val="24"/>
+          <w14:textOutline w14:w="9525" w14:cap="rnd" w14:cmpd="sng" w14:algn="ctr">
+            <w14:noFill/>
+            <w14:prstDash w14:val="solid"/>
+            <w14:bevel/>
+          </w14:textOutline>
+        </w:rPr>
+        <w:t>br</w:t>
+      </w:r>
+      <w:proofErr w:type="spellEnd"/>
+      <w:r>
+        <w:rPr>
+          <w:sz w:val="24"/>
+          <w:szCs w:val="24"/>
+          <w14:textOutline w14:w="9525" w14:cap="rnd" w14:cmpd="sng" w14:algn="ctr">
+            <w14:noFill/>
+            <w14:prstDash w14:val="solid"/>
+            <w14:bevel/>
+          </w14:textOutline>
+        </w:rPr>
+        <w:t>&gt;</w:t>
       </w:r>
     </w:p>
     <w:p>
@@ -737,7 +1810,89 @@
             <w14:bevel/>
           </w14:textOutline>
         </w:rPr>
+        <w:t>&lt;strong&gt;</w:t>
+      </w:r>
+      <w:r>
+        <w:rPr>
+          <w:color w:val="A6A6A6" w:themeColor="background1" w:themeShade="A6"/>
+          <w:sz w:val="48"/>
+          <w:szCs w:val="48"/>
+          <w14:shadow w14:blurRad="50800" w14:dist="38100" w14:dir="2700000" w14:sx="100000" w14:sy="100000" w14:kx="0" w14:ky="0" w14:algn="tl">
+            <w14:srgbClr w14:val="000000">
+              <w14:alpha w14:val="60000"/>
+            </w14:srgbClr>
+          </w14:shadow>
+          <w14:textOutline w14:w="9525" w14:cap="rnd" w14:cmpd="sng" w14:algn="ctr">
+            <w14:solidFill>
+              <w14:schemeClr w14:val="bg2"/>
+            </w14:solidFill>
+            <w14:prstDash w14:val="solid"/>
+            <w14:bevel/>
+          </w14:textOutline>
+        </w:rPr>
         <w:t>Twitch</w:t>
+      </w:r>
+      <w:r>
+        <w:rPr>
+          <w:color w:val="A6A6A6" w:themeColor="background1" w:themeShade="A6"/>
+          <w:sz w:val="48"/>
+          <w:szCs w:val="48"/>
+          <w14:shadow w14:blurRad="50800" w14:dist="38100" w14:dir="2700000" w14:sx="100000" w14:sy="100000" w14:kx="0" w14:ky="0" w14:algn="tl">
+            <w14:srgbClr w14:val="000000">
+              <w14:alpha w14:val="60000"/>
+            </w14:srgbClr>
+          </w14:shadow>
+          <w14:textOutline w14:w="9525" w14:cap="rnd" w14:cmpd="sng" w14:algn="ctr">
+            <w14:solidFill>
+              <w14:schemeClr w14:val="bg2"/>
+            </w14:solidFill>
+            <w14:prstDash w14:val="solid"/>
+            <w14:bevel/>
+          </w14:textOutline>
+        </w:rPr>
+        <w:t>&lt;/strong&gt;&lt;</w:t>
+      </w:r>
+      <w:proofErr w:type="spellStart"/>
+      <w:r>
+        <w:rPr>
+          <w:color w:val="A6A6A6" w:themeColor="background1" w:themeShade="A6"/>
+          <w:sz w:val="48"/>
+          <w:szCs w:val="48"/>
+          <w14:shadow w14:blurRad="50800" w14:dist="38100" w14:dir="2700000" w14:sx="100000" w14:sy="100000" w14:kx="0" w14:ky="0" w14:algn="tl">
+            <w14:srgbClr w14:val="000000">
+              <w14:alpha w14:val="60000"/>
+            </w14:srgbClr>
+          </w14:shadow>
+          <w14:textOutline w14:w="9525" w14:cap="rnd" w14:cmpd="sng" w14:algn="ctr">
+            <w14:solidFill>
+              <w14:schemeClr w14:val="bg2"/>
+            </w14:solidFill>
+            <w14:prstDash w14:val="solid"/>
+            <w14:bevel/>
+          </w14:textOutline>
+        </w:rPr>
+        <w:t>br</w:t>
+      </w:r>
+      <w:proofErr w:type="spellEnd"/>
+      <w:r>
+        <w:rPr>
+          <w:color w:val="A6A6A6" w:themeColor="background1" w:themeShade="A6"/>
+          <w:sz w:val="48"/>
+          <w:szCs w:val="48"/>
+          <w14:shadow w14:blurRad="50800" w14:dist="38100" w14:dir="2700000" w14:sx="100000" w14:sy="100000" w14:kx="0" w14:ky="0" w14:algn="tl">
+            <w14:srgbClr w14:val="000000">
+              <w14:alpha w14:val="60000"/>
+            </w14:srgbClr>
+          </w14:shadow>
+          <w14:textOutline w14:w="9525" w14:cap="rnd" w14:cmpd="sng" w14:algn="ctr">
+            <w14:solidFill>
+              <w14:schemeClr w14:val="bg2"/>
+            </w14:solidFill>
+            <w14:prstDash w14:val="solid"/>
+            <w14:bevel/>
+          </w14:textOutline>
+        </w:rPr>
+        <w:t>&gt;</w:t>
       </w:r>
     </w:p>
     <w:p>
@@ -763,6 +1918,18 @@
             <w14:bevel/>
           </w14:textOutline>
         </w:rPr>
+        <w:t>&lt;p&gt;</w:t>
+      </w:r>
+      <w:r>
+        <w:rPr>
+          <w:sz w:val="24"/>
+          <w:szCs w:val="24"/>
+          <w14:textOutline w14:w="9525" w14:cap="rnd" w14:cmpd="sng" w14:algn="ctr">
+            <w14:noFill/>
+            <w14:prstDash w14:val="solid"/>
+            <w14:bevel/>
+          </w14:textOutline>
+        </w:rPr>
         <w:t>Twitch is</w:t>
       </w:r>
       <w:r>
@@ -775,7 +1942,71 @@
             <w14:bevel/>
           </w14:textOutline>
         </w:rPr>
-        <w:t xml:space="preserve"> a young boy whose original form is a flying bug. He is cautious and loyal. When in danger, his first instinct is to run away. Despite his timidness, he is very loyal to anyone who treats him kindly.</w:t>
+        <w:t xml:space="preserve"> a young boy whose original form is a flying bug. He is cautious and loyal. When in danger, his first instinct is to run away. Despite his timidness, he is very loyal to anyone who treats him </w:t>
+      </w:r>
+      <w:proofErr w:type="gramStart"/>
+      <w:r>
+        <w:rPr>
+          <w:sz w:val="24"/>
+          <w:szCs w:val="24"/>
+          <w14:textOutline w14:w="9525" w14:cap="rnd" w14:cmpd="sng" w14:algn="ctr">
+            <w14:noFill/>
+            <w14:prstDash w14:val="solid"/>
+            <w14:bevel/>
+          </w14:textOutline>
+        </w:rPr>
+        <w:t>kindly.</w:t>
+      </w:r>
+      <w:r>
+        <w:rPr>
+          <w:sz w:val="24"/>
+          <w:szCs w:val="24"/>
+          <w14:textOutline w14:w="9525" w14:cap="rnd" w14:cmpd="sng" w14:algn="ctr">
+            <w14:noFill/>
+            <w14:prstDash w14:val="solid"/>
+            <w14:bevel/>
+          </w14:textOutline>
+        </w:rPr>
+        <w:t>&lt;</w:t>
+      </w:r>
+      <w:proofErr w:type="gramEnd"/>
+      <w:r>
+        <w:rPr>
+          <w:sz w:val="24"/>
+          <w:szCs w:val="24"/>
+          <w14:textOutline w14:w="9525" w14:cap="rnd" w14:cmpd="sng" w14:algn="ctr">
+            <w14:noFill/>
+            <w14:prstDash w14:val="solid"/>
+            <w14:bevel/>
+          </w14:textOutline>
+        </w:rPr>
+        <w:t>/p&gt;&lt;</w:t>
+      </w:r>
+      <w:proofErr w:type="spellStart"/>
+      <w:r>
+        <w:rPr>
+          <w:sz w:val="24"/>
+          <w:szCs w:val="24"/>
+          <w14:textOutline w14:w="9525" w14:cap="rnd" w14:cmpd="sng" w14:algn="ctr">
+            <w14:noFill/>
+            <w14:prstDash w14:val="solid"/>
+            <w14:bevel/>
+          </w14:textOutline>
+        </w:rPr>
+        <w:t>br</w:t>
+      </w:r>
+      <w:proofErr w:type="spellEnd"/>
+      <w:r>
+        <w:rPr>
+          <w:sz w:val="24"/>
+          <w:szCs w:val="24"/>
+          <w14:textOutline w14:w="9525" w14:cap="rnd" w14:cmpd="sng" w14:algn="ctr">
+            <w14:noFill/>
+            <w14:prstDash w14:val="solid"/>
+            <w14:bevel/>
+          </w14:textOutline>
+        </w:rPr>
+        <w:t>&gt;</w:t>
       </w:r>
     </w:p>
     <w:p>
@@ -817,7 +2048,89 @@
             <w14:bevel/>
           </w14:textOutline>
         </w:rPr>
+        <w:t>&lt;strong&gt;</w:t>
+      </w:r>
+      <w:r>
+        <w:rPr>
+          <w:color w:val="A6A6A6" w:themeColor="background1" w:themeShade="A6"/>
+          <w:sz w:val="48"/>
+          <w:szCs w:val="48"/>
+          <w14:shadow w14:blurRad="50800" w14:dist="38100" w14:dir="2700000" w14:sx="100000" w14:sy="100000" w14:kx="0" w14:ky="0" w14:algn="tl">
+            <w14:srgbClr w14:val="000000">
+              <w14:alpha w14:val="60000"/>
+            </w14:srgbClr>
+          </w14:shadow>
+          <w14:textOutline w14:w="9525" w14:cap="rnd" w14:cmpd="sng" w14:algn="ctr">
+            <w14:solidFill>
+              <w14:schemeClr w14:val="bg2"/>
+            </w14:solidFill>
+            <w14:prstDash w14:val="solid"/>
+            <w14:bevel/>
+          </w14:textOutline>
+        </w:rPr>
         <w:t>Liam</w:t>
+      </w:r>
+      <w:r>
+        <w:rPr>
+          <w:color w:val="A6A6A6" w:themeColor="background1" w:themeShade="A6"/>
+          <w:sz w:val="48"/>
+          <w:szCs w:val="48"/>
+          <w14:shadow w14:blurRad="50800" w14:dist="38100" w14:dir="2700000" w14:sx="100000" w14:sy="100000" w14:kx="0" w14:ky="0" w14:algn="tl">
+            <w14:srgbClr w14:val="000000">
+              <w14:alpha w14:val="60000"/>
+            </w14:srgbClr>
+          </w14:shadow>
+          <w14:textOutline w14:w="9525" w14:cap="rnd" w14:cmpd="sng" w14:algn="ctr">
+            <w14:solidFill>
+              <w14:schemeClr w14:val="bg2"/>
+            </w14:solidFill>
+            <w14:prstDash w14:val="solid"/>
+            <w14:bevel/>
+          </w14:textOutline>
+        </w:rPr>
+        <w:t>&lt;/strong&gt;&lt;</w:t>
+      </w:r>
+      <w:proofErr w:type="spellStart"/>
+      <w:r>
+        <w:rPr>
+          <w:color w:val="A6A6A6" w:themeColor="background1" w:themeShade="A6"/>
+          <w:sz w:val="48"/>
+          <w:szCs w:val="48"/>
+          <w14:shadow w14:blurRad="50800" w14:dist="38100" w14:dir="2700000" w14:sx="100000" w14:sy="100000" w14:kx="0" w14:ky="0" w14:algn="tl">
+            <w14:srgbClr w14:val="000000">
+              <w14:alpha w14:val="60000"/>
+            </w14:srgbClr>
+          </w14:shadow>
+          <w14:textOutline w14:w="9525" w14:cap="rnd" w14:cmpd="sng" w14:algn="ctr">
+            <w14:solidFill>
+              <w14:schemeClr w14:val="bg2"/>
+            </w14:solidFill>
+            <w14:prstDash w14:val="solid"/>
+            <w14:bevel/>
+          </w14:textOutline>
+        </w:rPr>
+        <w:t>br</w:t>
+      </w:r>
+      <w:proofErr w:type="spellEnd"/>
+      <w:r>
+        <w:rPr>
+          <w:color w:val="A6A6A6" w:themeColor="background1" w:themeShade="A6"/>
+          <w:sz w:val="48"/>
+          <w:szCs w:val="48"/>
+          <w14:shadow w14:blurRad="50800" w14:dist="38100" w14:dir="2700000" w14:sx="100000" w14:sy="100000" w14:kx="0" w14:ky="0" w14:algn="tl">
+            <w14:srgbClr w14:val="000000">
+              <w14:alpha w14:val="60000"/>
+            </w14:srgbClr>
+          </w14:shadow>
+          <w14:textOutline w14:w="9525" w14:cap="rnd" w14:cmpd="sng" w14:algn="ctr">
+            <w14:solidFill>
+              <w14:schemeClr w14:val="bg2"/>
+            </w14:solidFill>
+            <w14:prstDash w14:val="solid"/>
+            <w14:bevel/>
+          </w14:textOutline>
+        </w:rPr>
+        <w:t>&gt;</w:t>
       </w:r>
     </w:p>
     <w:p>
@@ -833,6 +2146,18 @@
           </w14:textOutline>
         </w:rPr>
       </w:pPr>
+      <w:r>
+        <w:rPr>
+          <w:sz w:val="24"/>
+          <w:szCs w:val="24"/>
+          <w14:textOutline w14:w="9525" w14:cap="rnd" w14:cmpd="sng" w14:algn="ctr">
+            <w14:noFill/>
+            <w14:prstDash w14:val="solid"/>
+            <w14:bevel/>
+          </w14:textOutline>
+        </w:rPr>
+        <w:t>&lt;p&gt;</w:t>
+      </w:r>
       <w:r>
         <w:rPr>
           <w:sz w:val="24"/>
@@ -881,33 +2206,7 @@
               <w14:bevel/>
             </w14:textOutline>
           </w:rPr>
-          <w:t>sha</w:t>
-        </w:r>
-        <w:r>
-          <w:rPr>
-            <w:rStyle w:val="Hyperlink"/>
-            <w:sz w:val="24"/>
-            <w:szCs w:val="24"/>
-            <w14:textOutline w14:w="9525" w14:cap="rnd" w14:cmpd="sng" w14:algn="ctr">
-              <w14:noFill/>
-              <w14:prstDash w14:val="solid"/>
-              <w14:bevel/>
-            </w14:textOutline>
-          </w:rPr>
-          <w:t>p</w:t>
-        </w:r>
-        <w:r>
-          <w:rPr>
-            <w:rStyle w:val="Hyperlink"/>
-            <w:sz w:val="24"/>
-            <w:szCs w:val="24"/>
-            <w14:textOutline w14:w="9525" w14:cap="rnd" w14:cmpd="sng" w14:algn="ctr">
-              <w14:noFill/>
-              <w14:prstDash w14:val="solid"/>
-              <w14:bevel/>
-            </w14:textOutline>
-          </w:rPr>
-          <w:t>er</w:t>
+          <w:t>shaper</w:t>
         </w:r>
       </w:hyperlink>
       <w:r>
@@ -983,7 +2282,71 @@
             <w14:bevel/>
           </w14:textOutline>
         </w:rPr>
-        <w:t xml:space="preserve"> a dangerous enemy, he laughs at it and creates something out of thin air to defeat it. He creates and transforms many funny things including a giant pig made of carpet, a room made of edible furniture, a room with furniture balancing on one leg, flying robot bugs, a talking happy face and transforming poison into honey.</w:t>
+        <w:t xml:space="preserve"> a dangerous enemy, he laughs at it and creates something out of thin air to defeat it. He creates and transforms many funny things including a giant pig made of carpet, a room made of edible furniture, a room with furniture balancing on one leg, flying robot bugs, a talking happy face and transforming poison into </w:t>
+      </w:r>
+      <w:proofErr w:type="gramStart"/>
+      <w:r>
+        <w:rPr>
+          <w:sz w:val="24"/>
+          <w:szCs w:val="24"/>
+          <w14:textOutline w14:w="9525" w14:cap="rnd" w14:cmpd="sng" w14:algn="ctr">
+            <w14:noFill/>
+            <w14:prstDash w14:val="solid"/>
+            <w14:bevel/>
+          </w14:textOutline>
+        </w:rPr>
+        <w:t>honey.</w:t>
+      </w:r>
+      <w:r>
+        <w:rPr>
+          <w:sz w:val="24"/>
+          <w:szCs w:val="24"/>
+          <w14:textOutline w14:w="9525" w14:cap="rnd" w14:cmpd="sng" w14:algn="ctr">
+            <w14:noFill/>
+            <w14:prstDash w14:val="solid"/>
+            <w14:bevel/>
+          </w14:textOutline>
+        </w:rPr>
+        <w:t>&lt;</w:t>
+      </w:r>
+      <w:proofErr w:type="gramEnd"/>
+      <w:r>
+        <w:rPr>
+          <w:sz w:val="24"/>
+          <w:szCs w:val="24"/>
+          <w14:textOutline w14:w="9525" w14:cap="rnd" w14:cmpd="sng" w14:algn="ctr">
+            <w14:noFill/>
+            <w14:prstDash w14:val="solid"/>
+            <w14:bevel/>
+          </w14:textOutline>
+        </w:rPr>
+        <w:t>/p&gt;&lt;</w:t>
+      </w:r>
+      <w:proofErr w:type="spellStart"/>
+      <w:r>
+        <w:rPr>
+          <w:sz w:val="24"/>
+          <w:szCs w:val="24"/>
+          <w14:textOutline w14:w="9525" w14:cap="rnd" w14:cmpd="sng" w14:algn="ctr">
+            <w14:noFill/>
+            <w14:prstDash w14:val="solid"/>
+            <w14:bevel/>
+          </w14:textOutline>
+        </w:rPr>
+        <w:t>br</w:t>
+      </w:r>
+      <w:proofErr w:type="spellEnd"/>
+      <w:r>
+        <w:rPr>
+          <w:sz w:val="24"/>
+          <w:szCs w:val="24"/>
+          <w14:textOutline w14:w="9525" w14:cap="rnd" w14:cmpd="sng" w14:algn="ctr">
+            <w14:noFill/>
+            <w14:prstDash w14:val="solid"/>
+            <w14:bevel/>
+          </w14:textOutline>
+        </w:rPr>
+        <w:t>&gt;</w:t>
       </w:r>
     </w:p>
     <w:p>
@@ -1007,8 +2370,28 @@
           </w14:textOutline>
         </w:rPr>
       </w:pPr>
-      <w:bookmarkStart w:id="1" w:name="Declan"/>
-      <w:bookmarkEnd w:id="1"/>
+      <w:bookmarkStart w:id="2" w:name="Declan"/>
+      <w:bookmarkEnd w:id="2"/>
+      <w:r>
+        <w:rPr>
+          <w:color w:val="A6A6A6" w:themeColor="background1" w:themeShade="A6"/>
+          <w:sz w:val="48"/>
+          <w:szCs w:val="48"/>
+          <w14:shadow w14:blurRad="50800" w14:dist="38100" w14:dir="2700000" w14:sx="100000" w14:sy="100000" w14:kx="0" w14:ky="0" w14:algn="tl">
+            <w14:srgbClr w14:val="000000">
+              <w14:alpha w14:val="60000"/>
+            </w14:srgbClr>
+          </w14:shadow>
+          <w14:textOutline w14:w="9525" w14:cap="rnd" w14:cmpd="sng" w14:algn="ctr">
+            <w14:solidFill>
+              <w14:schemeClr w14:val="bg2"/>
+            </w14:solidFill>
+            <w14:prstDash w14:val="solid"/>
+            <w14:bevel/>
+          </w14:textOutline>
+        </w:rPr>
+        <w:t>&lt;strong&gt;</w:t>
+      </w:r>
       <w:r>
         <w:rPr>
           <w:color w:val="A6A6A6" w:themeColor="background1" w:themeShade="A6"/>
@@ -1028,6 +2411,68 @@
           </w14:textOutline>
         </w:rPr>
         <w:t>Declan</w:t>
+      </w:r>
+      <w:r>
+        <w:rPr>
+          <w:color w:val="A6A6A6" w:themeColor="background1" w:themeShade="A6"/>
+          <w:sz w:val="48"/>
+          <w:szCs w:val="48"/>
+          <w14:shadow w14:blurRad="50800" w14:dist="38100" w14:dir="2700000" w14:sx="100000" w14:sy="100000" w14:kx="0" w14:ky="0" w14:algn="tl">
+            <w14:srgbClr w14:val="000000">
+              <w14:alpha w14:val="60000"/>
+            </w14:srgbClr>
+          </w14:shadow>
+          <w14:textOutline w14:w="9525" w14:cap="rnd" w14:cmpd="sng" w14:algn="ctr">
+            <w14:solidFill>
+              <w14:schemeClr w14:val="bg2"/>
+            </w14:solidFill>
+            <w14:prstDash w14:val="solid"/>
+            <w14:bevel/>
+          </w14:textOutline>
+        </w:rPr>
+        <w:t>&lt;/strong&gt;&lt;</w:t>
+      </w:r>
+      <w:proofErr w:type="spellStart"/>
+      <w:r>
+        <w:rPr>
+          <w:color w:val="A6A6A6" w:themeColor="background1" w:themeShade="A6"/>
+          <w:sz w:val="48"/>
+          <w:szCs w:val="48"/>
+          <w14:shadow w14:blurRad="50800" w14:dist="38100" w14:dir="2700000" w14:sx="100000" w14:sy="100000" w14:kx="0" w14:ky="0" w14:algn="tl">
+            <w14:srgbClr w14:val="000000">
+              <w14:alpha w14:val="60000"/>
+            </w14:srgbClr>
+          </w14:shadow>
+          <w14:textOutline w14:w="9525" w14:cap="rnd" w14:cmpd="sng" w14:algn="ctr">
+            <w14:solidFill>
+              <w14:schemeClr w14:val="bg2"/>
+            </w14:solidFill>
+            <w14:prstDash w14:val="solid"/>
+            <w14:bevel/>
+          </w14:textOutline>
+        </w:rPr>
+        <w:t>br</w:t>
+      </w:r>
+      <w:proofErr w:type="spellEnd"/>
+      <w:r>
+        <w:rPr>
+          <w:color w:val="A6A6A6" w:themeColor="background1" w:themeShade="A6"/>
+          <w:sz w:val="48"/>
+          <w:szCs w:val="48"/>
+          <w14:shadow w14:blurRad="50800" w14:dist="38100" w14:dir="2700000" w14:sx="100000" w14:sy="100000" w14:kx="0" w14:ky="0" w14:algn="tl">
+            <w14:srgbClr w14:val="000000">
+              <w14:alpha w14:val="60000"/>
+            </w14:srgbClr>
+          </w14:shadow>
+          <w14:textOutline w14:w="9525" w14:cap="rnd" w14:cmpd="sng" w14:algn="ctr">
+            <w14:solidFill>
+              <w14:schemeClr w14:val="bg2"/>
+            </w14:solidFill>
+            <w14:prstDash w14:val="solid"/>
+            <w14:bevel/>
+          </w14:textOutline>
+        </w:rPr>
+        <w:t>&gt;</w:t>
       </w:r>
     </w:p>
     <w:p>
@@ -1043,6 +2488,18 @@
           </w14:textOutline>
         </w:rPr>
       </w:pPr>
+      <w:r>
+        <w:rPr>
+          <w:sz w:val="24"/>
+          <w:szCs w:val="24"/>
+          <w14:textOutline w14:w="9525" w14:cap="rnd" w14:cmpd="sng" w14:algn="ctr">
+            <w14:noFill/>
+            <w14:prstDash w14:val="solid"/>
+            <w14:bevel/>
+          </w14:textOutline>
+        </w:rPr>
+        <w:t>&lt;p&gt;</w:t>
+      </w:r>
       <w:r>
         <w:rPr>
           <w:sz w:val="24"/>
@@ -1104,29 +2561,100 @@
             <w14:bevel/>
           </w14:textOutline>
         </w:rPr>
-        <w:t xml:space="preserve"> He was very helpful to Cole and Mira in discussing what they should do about overthrowing the king. Him and his servants conjured gifts to help Cole and his friends on their journey.</w:t>
+        <w:t xml:space="preserve"> He was very helpful to Cole and Mira in discussing what they should do about overthrowing the king. </w:t>
+      </w:r>
+      <w:r>
+        <w:rPr>
+          <w:sz w:val="24"/>
+          <w:szCs w:val="24"/>
+          <w14:textOutline w14:w="9525" w14:cap="rnd" w14:cmpd="sng" w14:algn="ctr">
+            <w14:noFill/>
+            <w14:prstDash w14:val="solid"/>
+            <w14:bevel/>
+          </w14:textOutline>
+        </w:rPr>
+        <w:t>He</w:t>
+      </w:r>
+      <w:r>
+        <w:rPr>
+          <w:sz w:val="24"/>
+          <w:szCs w:val="24"/>
+          <w14:textOutline w14:w="9525" w14:cap="rnd" w14:cmpd="sng" w14:algn="ctr">
+            <w14:noFill/>
+            <w14:prstDash w14:val="solid"/>
+            <w14:bevel/>
+          </w14:textOutline>
+        </w:rPr>
+        <w:t xml:space="preserve"> and his servants conjured gifts to help Cole and his friends on their </w:t>
+      </w:r>
+      <w:proofErr w:type="gramStart"/>
+      <w:r>
+        <w:rPr>
+          <w:sz w:val="24"/>
+          <w:szCs w:val="24"/>
+          <w14:textOutline w14:w="9525" w14:cap="rnd" w14:cmpd="sng" w14:algn="ctr">
+            <w14:noFill/>
+            <w14:prstDash w14:val="solid"/>
+            <w14:bevel/>
+          </w14:textOutline>
+        </w:rPr>
+        <w:t>journey.</w:t>
+      </w:r>
+      <w:r>
+        <w:rPr>
+          <w:sz w:val="24"/>
+          <w:szCs w:val="24"/>
+          <w14:textOutline w14:w="9525" w14:cap="rnd" w14:cmpd="sng" w14:algn="ctr">
+            <w14:noFill/>
+            <w14:prstDash w14:val="solid"/>
+            <w14:bevel/>
+          </w14:textOutline>
+        </w:rPr>
+        <w:t>&lt;</w:t>
+      </w:r>
+      <w:proofErr w:type="gramEnd"/>
+      <w:r>
+        <w:rPr>
+          <w:sz w:val="24"/>
+          <w:szCs w:val="24"/>
+          <w14:textOutline w14:w="9525" w14:cap="rnd" w14:cmpd="sng" w14:algn="ctr">
+            <w14:noFill/>
+            <w14:prstDash w14:val="solid"/>
+            <w14:bevel/>
+          </w14:textOutline>
+        </w:rPr>
+        <w:t>/p&gt;&lt;</w:t>
+      </w:r>
+      <w:proofErr w:type="spellStart"/>
+      <w:r>
+        <w:rPr>
+          <w:sz w:val="24"/>
+          <w:szCs w:val="24"/>
+          <w14:textOutline w14:w="9525" w14:cap="rnd" w14:cmpd="sng" w14:algn="ctr">
+            <w14:noFill/>
+            <w14:prstDash w14:val="solid"/>
+            <w14:bevel/>
+          </w14:textOutline>
+        </w:rPr>
+        <w:t>br</w:t>
+      </w:r>
+      <w:proofErr w:type="spellEnd"/>
+      <w:r>
+        <w:rPr>
+          <w:sz w:val="24"/>
+          <w:szCs w:val="24"/>
+          <w14:textOutline w14:w="9525" w14:cap="rnd" w14:cmpd="sng" w14:algn="ctr">
+            <w14:noFill/>
+            <w14:prstDash w14:val="solid"/>
+            <w14:bevel/>
+          </w14:textOutline>
+        </w:rPr>
+        <w:t>&gt;</w:t>
       </w:r>
     </w:p>
     <w:p>
       <w:pPr>
         <w:jc w:val="center"/>
-        <w:rPr>
-          <w:color w:val="A6A6A6" w:themeColor="background1" w:themeShade="A6"/>
-          <w:sz w:val="48"/>
-          <w:szCs w:val="48"/>
-          <w14:shadow w14:blurRad="50800" w14:dist="38100" w14:dir="2700000" w14:sx="100000" w14:sy="100000" w14:kx="0" w14:ky="0" w14:algn="tl">
-            <w14:srgbClr w14:val="000000">
-              <w14:alpha w14:val="60000"/>
-            </w14:srgbClr>
-          </w14:shadow>
-          <w14:textOutline w14:w="9525" w14:cap="rnd" w14:cmpd="sng" w14:algn="ctr">
-            <w14:solidFill>
-              <w14:schemeClr w14:val="bg2"/>
-            </w14:solidFill>
-            <w14:prstDash w14:val="solid"/>
-            <w14:bevel/>
-          </w14:textOutline>
-        </w:rPr>
       </w:pPr>
       <w:r>
         <w:rPr>
@@ -1146,7 +2674,89 @@
             <w14:bevel/>
           </w14:textOutline>
         </w:rPr>
+        <w:t>&lt;strong&gt;</w:t>
+      </w:r>
+      <w:r>
+        <w:rPr>
+          <w:color w:val="A6A6A6" w:themeColor="background1" w:themeShade="A6"/>
+          <w:sz w:val="48"/>
+          <w:szCs w:val="48"/>
+          <w14:shadow w14:blurRad="50800" w14:dist="38100" w14:dir="2700000" w14:sx="100000" w14:sy="100000" w14:kx="0" w14:ky="0" w14:algn="tl">
+            <w14:srgbClr w14:val="000000">
+              <w14:alpha w14:val="60000"/>
+            </w14:srgbClr>
+          </w14:shadow>
+          <w14:textOutline w14:w="9525" w14:cap="rnd" w14:cmpd="sng" w14:algn="ctr">
+            <w14:solidFill>
+              <w14:schemeClr w14:val="bg2"/>
+            </w14:solidFill>
+            <w14:prstDash w14:val="solid"/>
+            <w14:bevel/>
+          </w14:textOutline>
+        </w:rPr>
         <w:t>Dalton</w:t>
+      </w:r>
+      <w:r>
+        <w:rPr>
+          <w:color w:val="A6A6A6" w:themeColor="background1" w:themeShade="A6"/>
+          <w:sz w:val="48"/>
+          <w:szCs w:val="48"/>
+          <w14:shadow w14:blurRad="50800" w14:dist="38100" w14:dir="2700000" w14:sx="100000" w14:sy="100000" w14:kx="0" w14:ky="0" w14:algn="tl">
+            <w14:srgbClr w14:val="000000">
+              <w14:alpha w14:val="60000"/>
+            </w14:srgbClr>
+          </w14:shadow>
+          <w14:textOutline w14:w="9525" w14:cap="rnd" w14:cmpd="sng" w14:algn="ctr">
+            <w14:solidFill>
+              <w14:schemeClr w14:val="bg2"/>
+            </w14:solidFill>
+            <w14:prstDash w14:val="solid"/>
+            <w14:bevel/>
+          </w14:textOutline>
+        </w:rPr>
+        <w:t>&lt;/strong&gt;&lt;</w:t>
+      </w:r>
+      <w:proofErr w:type="spellStart"/>
+      <w:r>
+        <w:rPr>
+          <w:color w:val="A6A6A6" w:themeColor="background1" w:themeShade="A6"/>
+          <w:sz w:val="48"/>
+          <w:szCs w:val="48"/>
+          <w14:shadow w14:blurRad="50800" w14:dist="38100" w14:dir="2700000" w14:sx="100000" w14:sy="100000" w14:kx="0" w14:ky="0" w14:algn="tl">
+            <w14:srgbClr w14:val="000000">
+              <w14:alpha w14:val="60000"/>
+            </w14:srgbClr>
+          </w14:shadow>
+          <w14:textOutline w14:w="9525" w14:cap="rnd" w14:cmpd="sng" w14:algn="ctr">
+            <w14:solidFill>
+              <w14:schemeClr w14:val="bg2"/>
+            </w14:solidFill>
+            <w14:prstDash w14:val="solid"/>
+            <w14:bevel/>
+          </w14:textOutline>
+        </w:rPr>
+        <w:t>br</w:t>
+      </w:r>
+      <w:proofErr w:type="spellEnd"/>
+      <w:r>
+        <w:rPr>
+          <w:color w:val="A6A6A6" w:themeColor="background1" w:themeShade="A6"/>
+          <w:sz w:val="48"/>
+          <w:szCs w:val="48"/>
+          <w14:shadow w14:blurRad="50800" w14:dist="38100" w14:dir="2700000" w14:sx="100000" w14:sy="100000" w14:kx="0" w14:ky="0" w14:algn="tl">
+            <w14:srgbClr w14:val="000000">
+              <w14:alpha w14:val="60000"/>
+            </w14:srgbClr>
+          </w14:shadow>
+          <w14:textOutline w14:w="9525" w14:cap="rnd" w14:cmpd="sng" w14:algn="ctr">
+            <w14:solidFill>
+              <w14:schemeClr w14:val="bg2"/>
+            </w14:solidFill>
+            <w14:prstDash w14:val="solid"/>
+            <w14:bevel/>
+          </w14:textOutline>
+        </w:rPr>
+        <w:t>&gt;</w:t>
       </w:r>
     </w:p>
     <w:p>
@@ -1172,6 +2782,18 @@
             <w14:bevel/>
           </w14:textOutline>
         </w:rPr>
+        <w:t>&lt;p&gt;</w:t>
+      </w:r>
+      <w:r>
+        <w:rPr>
+          <w:sz w:val="24"/>
+          <w:szCs w:val="24"/>
+          <w14:textOutline w14:w="9525" w14:cap="rnd" w14:cmpd="sng" w14:algn="ctr">
+            <w14:noFill/>
+            <w14:prstDash w14:val="solid"/>
+            <w14:bevel/>
+          </w14:textOutline>
+        </w:rPr>
         <w:t>Dalton is</w:t>
       </w:r>
       <w:r>
@@ -1209,7 +2831,95 @@
             <w14:bevel/>
           </w14:textOutline>
         </w:rPr>
-        <w:t xml:space="preserve"> grade boy with a sense of humor. Although he was kidnapped, he still continued to smile and make jokes. Despite his sense of humor, he is also very aware of his surroundings. For example, he noticed a door locking and odd things about a haunted house that turned out to be a kidnapper’s trap.</w:t>
+        <w:t xml:space="preserve"> grade boy with a sense of humor. Although he was kidnapped, he still continued to smile and make jokes. </w:t>
+      </w:r>
+      <w:r>
+        <w:rPr>
+          <w:sz w:val="24"/>
+          <w:szCs w:val="24"/>
+          <w14:textOutline w14:w="9525" w14:cap="rnd" w14:cmpd="sng" w14:algn="ctr">
+            <w14:noFill/>
+            <w14:prstDash w14:val="solid"/>
+            <w14:bevel/>
+          </w14:textOutline>
+        </w:rPr>
+        <w:t>Aside from</w:t>
+      </w:r>
+      <w:r>
+        <w:rPr>
+          <w:sz w:val="24"/>
+          <w:szCs w:val="24"/>
+          <w14:textOutline w14:w="9525" w14:cap="rnd" w14:cmpd="sng" w14:algn="ctr">
+            <w14:noFill/>
+            <w14:prstDash w14:val="solid"/>
+            <w14:bevel/>
+          </w14:textOutline>
+        </w:rPr>
+        <w:t xml:space="preserve"> his sense of humor, he is also very aware of his surroundings. For example, he noticed a door locking and odd things about a haunted house that turned out to be a kidnapper’s </w:t>
+      </w:r>
+      <w:proofErr w:type="gramStart"/>
+      <w:r>
+        <w:rPr>
+          <w:sz w:val="24"/>
+          <w:szCs w:val="24"/>
+          <w14:textOutline w14:w="9525" w14:cap="rnd" w14:cmpd="sng" w14:algn="ctr">
+            <w14:noFill/>
+            <w14:prstDash w14:val="solid"/>
+            <w14:bevel/>
+          </w14:textOutline>
+        </w:rPr>
+        <w:t>trap.</w:t>
+      </w:r>
+      <w:r>
+        <w:rPr>
+          <w:sz w:val="24"/>
+          <w:szCs w:val="24"/>
+          <w14:textOutline w14:w="9525" w14:cap="rnd" w14:cmpd="sng" w14:algn="ctr">
+            <w14:noFill/>
+            <w14:prstDash w14:val="solid"/>
+            <w14:bevel/>
+          </w14:textOutline>
+        </w:rPr>
+        <w:t>&lt;</w:t>
+      </w:r>
+      <w:proofErr w:type="gramEnd"/>
+      <w:r>
+        <w:rPr>
+          <w:sz w:val="24"/>
+          <w:szCs w:val="24"/>
+          <w14:textOutline w14:w="9525" w14:cap="rnd" w14:cmpd="sng" w14:algn="ctr">
+            <w14:noFill/>
+            <w14:prstDash w14:val="solid"/>
+            <w14:bevel/>
+          </w14:textOutline>
+        </w:rPr>
+        <w:t>/p&gt;&lt;</w:t>
+      </w:r>
+      <w:proofErr w:type="spellStart"/>
+      <w:r>
+        <w:rPr>
+          <w:sz w:val="24"/>
+          <w:szCs w:val="24"/>
+          <w14:textOutline w14:w="9525" w14:cap="rnd" w14:cmpd="sng" w14:algn="ctr">
+            <w14:noFill/>
+            <w14:prstDash w14:val="solid"/>
+            <w14:bevel/>
+          </w14:textOutline>
+        </w:rPr>
+        <w:t>br</w:t>
+      </w:r>
+      <w:proofErr w:type="spellEnd"/>
+      <w:r>
+        <w:rPr>
+          <w:sz w:val="24"/>
+          <w:szCs w:val="24"/>
+          <w14:textOutline w14:w="9525" w14:cap="rnd" w14:cmpd="sng" w14:algn="ctr">
+            <w14:noFill/>
+            <w14:prstDash w14:val="solid"/>
+            <w14:bevel/>
+          </w14:textOutline>
+        </w:rPr>
+        <w:t>&gt;</w:t>
       </w:r>
     </w:p>
     <w:p>
@@ -1251,7 +2961,89 @@
             <w14:bevel/>
           </w14:textOutline>
         </w:rPr>
+        <w:t>&lt;strong&gt;</w:t>
+      </w:r>
+      <w:r>
+        <w:rPr>
+          <w:color w:val="A6A6A6" w:themeColor="background1" w:themeShade="A6"/>
+          <w:sz w:val="48"/>
+          <w:szCs w:val="48"/>
+          <w14:shadow w14:blurRad="50800" w14:dist="38100" w14:dir="2700000" w14:sx="100000" w14:sy="100000" w14:kx="0" w14:ky="0" w14:algn="tl">
+            <w14:srgbClr w14:val="000000">
+              <w14:alpha w14:val="60000"/>
+            </w14:srgbClr>
+          </w14:shadow>
+          <w14:textOutline w14:w="9525" w14:cap="rnd" w14:cmpd="sng" w14:algn="ctr">
+            <w14:solidFill>
+              <w14:schemeClr w14:val="bg2"/>
+            </w14:solidFill>
+            <w14:prstDash w14:val="solid"/>
+            <w14:bevel/>
+          </w14:textOutline>
+        </w:rPr>
         <w:t>Jenna</w:t>
+      </w:r>
+      <w:r>
+        <w:rPr>
+          <w:color w:val="A6A6A6" w:themeColor="background1" w:themeShade="A6"/>
+          <w:sz w:val="48"/>
+          <w:szCs w:val="48"/>
+          <w14:shadow w14:blurRad="50800" w14:dist="38100" w14:dir="2700000" w14:sx="100000" w14:sy="100000" w14:kx="0" w14:ky="0" w14:algn="tl">
+            <w14:srgbClr w14:val="000000">
+              <w14:alpha w14:val="60000"/>
+            </w14:srgbClr>
+          </w14:shadow>
+          <w14:textOutline w14:w="9525" w14:cap="rnd" w14:cmpd="sng" w14:algn="ctr">
+            <w14:solidFill>
+              <w14:schemeClr w14:val="bg2"/>
+            </w14:solidFill>
+            <w14:prstDash w14:val="solid"/>
+            <w14:bevel/>
+          </w14:textOutline>
+        </w:rPr>
+        <w:t>&lt;/strong&gt;&lt;</w:t>
+      </w:r>
+      <w:proofErr w:type="spellStart"/>
+      <w:r>
+        <w:rPr>
+          <w:color w:val="A6A6A6" w:themeColor="background1" w:themeShade="A6"/>
+          <w:sz w:val="48"/>
+          <w:szCs w:val="48"/>
+          <w14:shadow w14:blurRad="50800" w14:dist="38100" w14:dir="2700000" w14:sx="100000" w14:sy="100000" w14:kx="0" w14:ky="0" w14:algn="tl">
+            <w14:srgbClr w14:val="000000">
+              <w14:alpha w14:val="60000"/>
+            </w14:srgbClr>
+          </w14:shadow>
+          <w14:textOutline w14:w="9525" w14:cap="rnd" w14:cmpd="sng" w14:algn="ctr">
+            <w14:solidFill>
+              <w14:schemeClr w14:val="bg2"/>
+            </w14:solidFill>
+            <w14:prstDash w14:val="solid"/>
+            <w14:bevel/>
+          </w14:textOutline>
+        </w:rPr>
+        <w:t>br</w:t>
+      </w:r>
+      <w:proofErr w:type="spellEnd"/>
+      <w:r>
+        <w:rPr>
+          <w:color w:val="A6A6A6" w:themeColor="background1" w:themeShade="A6"/>
+          <w:sz w:val="48"/>
+          <w:szCs w:val="48"/>
+          <w14:shadow w14:blurRad="50800" w14:dist="38100" w14:dir="2700000" w14:sx="100000" w14:sy="100000" w14:kx="0" w14:ky="0" w14:algn="tl">
+            <w14:srgbClr w14:val="000000">
+              <w14:alpha w14:val="60000"/>
+            </w14:srgbClr>
+          </w14:shadow>
+          <w14:textOutline w14:w="9525" w14:cap="rnd" w14:cmpd="sng" w14:algn="ctr">
+            <w14:solidFill>
+              <w14:schemeClr w14:val="bg2"/>
+            </w14:solidFill>
+            <w14:prstDash w14:val="solid"/>
+            <w14:bevel/>
+          </w14:textOutline>
+        </w:rPr>
+        <w:t>&gt;</w:t>
       </w:r>
     </w:p>
     <w:p>
@@ -1277,6 +3069,18 @@
             <w14:bevel/>
           </w14:textOutline>
         </w:rPr>
+        <w:t>&lt;p&gt;</w:t>
+      </w:r>
+      <w:r>
+        <w:rPr>
+          <w:sz w:val="24"/>
+          <w:szCs w:val="24"/>
+          <w14:textOutline w14:w="9525" w14:cap="rnd" w14:cmpd="sng" w14:algn="ctr">
+            <w14:noFill/>
+            <w14:prstDash w14:val="solid"/>
+            <w14:bevel/>
+          </w14:textOutline>
+        </w:rPr>
         <w:t>Jenna is</w:t>
       </w:r>
       <w:r>
@@ -1301,7 +3105,83 @@
             <w14:bevel/>
           </w14:textOutline>
         </w:rPr>
-        <w:t>She followed along with Cole as long as she could, even though things seemed scary. She was nice to her kidnappers despite their crimes, and when Cole promised to rescue her, she never gave up hope.</w:t>
+        <w:t>She followed</w:t>
+      </w:r>
+      <w:r>
+        <w:rPr>
+          <w:sz w:val="24"/>
+          <w:szCs w:val="24"/>
+          <w14:textOutline w14:w="9525" w14:cap="rnd" w14:cmpd="sng" w14:algn="ctr">
+            <w14:noFill/>
+            <w14:prstDash w14:val="solid"/>
+            <w14:bevel/>
+          </w14:textOutline>
+        </w:rPr>
+        <w:t xml:space="preserve"> along with Cole as long as she could, even though things seemed scary. She was nice to her kidnappers despite their crimes, and when Cole promised to rescue her, she never gave up </w:t>
+      </w:r>
+      <w:proofErr w:type="gramStart"/>
+      <w:r>
+        <w:rPr>
+          <w:sz w:val="24"/>
+          <w:szCs w:val="24"/>
+          <w14:textOutline w14:w="9525" w14:cap="rnd" w14:cmpd="sng" w14:algn="ctr">
+            <w14:noFill/>
+            <w14:prstDash w14:val="solid"/>
+            <w14:bevel/>
+          </w14:textOutline>
+        </w:rPr>
+        <w:t>hope.</w:t>
+      </w:r>
+      <w:r>
+        <w:rPr>
+          <w:sz w:val="24"/>
+          <w:szCs w:val="24"/>
+          <w14:textOutline w14:w="9525" w14:cap="rnd" w14:cmpd="sng" w14:algn="ctr">
+            <w14:noFill/>
+            <w14:prstDash w14:val="solid"/>
+            <w14:bevel/>
+          </w14:textOutline>
+        </w:rPr>
+        <w:t>&lt;</w:t>
+      </w:r>
+      <w:proofErr w:type="gramEnd"/>
+      <w:r>
+        <w:rPr>
+          <w:sz w:val="24"/>
+          <w:szCs w:val="24"/>
+          <w14:textOutline w14:w="9525" w14:cap="rnd" w14:cmpd="sng" w14:algn="ctr">
+            <w14:noFill/>
+            <w14:prstDash w14:val="solid"/>
+            <w14:bevel/>
+          </w14:textOutline>
+        </w:rPr>
+        <w:t>/p&gt;&lt;</w:t>
+      </w:r>
+      <w:proofErr w:type="spellStart"/>
+      <w:r>
+        <w:rPr>
+          <w:sz w:val="24"/>
+          <w:szCs w:val="24"/>
+          <w14:textOutline w14:w="9525" w14:cap="rnd" w14:cmpd="sng" w14:algn="ctr">
+            <w14:noFill/>
+            <w14:prstDash w14:val="solid"/>
+            <w14:bevel/>
+          </w14:textOutline>
+        </w:rPr>
+        <w:t>br</w:t>
+      </w:r>
+      <w:proofErr w:type="spellEnd"/>
+      <w:r>
+        <w:rPr>
+          <w:sz w:val="24"/>
+          <w:szCs w:val="24"/>
+          <w14:textOutline w14:w="9525" w14:cap="rnd" w14:cmpd="sng" w14:algn="ctr">
+            <w14:noFill/>
+            <w14:prstDash w14:val="solid"/>
+            <w14:bevel/>
+          </w14:textOutline>
+        </w:rPr>
+        <w:t>&gt;</w:t>
       </w:r>
     </w:p>
     <w:p>
@@ -1374,7 +3254,7 @@
             <w14:bevel/>
           </w14:textOutline>
         </w:rPr>
-        <w:t>The character</w:t>
+        <w:t>The characters</w:t>
       </w:r>
       <w:r>
         <w:rPr>
@@ -1398,7 +3278,7 @@
             <w14:bevel/>
           </w14:textOutline>
         </w:rPr>
-        <w:t>s goal</w:t>
+        <w:t xml:space="preserve"> goal</w:t>
       </w:r>
       <w:r>
         <w:rPr>
@@ -1845,7 +3725,31 @@
             <w14:bevel/>
           </w14:textOutline>
         </w:rPr>
-        <w:t xml:space="preserve"> and save many kidnapped children. The problem is, they were all branded as slaves and have many armed soldiers trying to capture them.</w:t>
+        <w:t xml:space="preserve"> and save many kidnapped children. The problem is</w:t>
+      </w:r>
+      <w:r>
+        <w:rPr>
+          <w:sz w:val="24"/>
+          <w:szCs w:val="24"/>
+          <w14:textOutline w14:w="9525" w14:cap="rnd" w14:cmpd="sng" w14:algn="ctr">
+            <w14:noFill/>
+            <w14:prstDash w14:val="solid"/>
+            <w14:bevel/>
+          </w14:textOutline>
+        </w:rPr>
+        <w:t xml:space="preserve"> that</w:t>
+      </w:r>
+      <w:r>
+        <w:rPr>
+          <w:sz w:val="24"/>
+          <w:szCs w:val="24"/>
+          <w14:textOutline w14:w="9525" w14:cap="rnd" w14:cmpd="sng" w14:algn="ctr">
+            <w14:noFill/>
+            <w14:prstDash w14:val="solid"/>
+            <w14:bevel/>
+          </w14:textOutline>
+        </w:rPr>
+        <w:t xml:space="preserve"> they were all branded as slaves and have many armed soldiers trying to capture them.</w:t>
       </w:r>
     </w:p>
     <w:p>
@@ -1898,20 +3802,10 @@
       <w:pPr>
         <w:ind w:firstLine="720"/>
         <w:rPr>
-          <w:color w:val="A6A6A6" w:themeColor="background1" w:themeShade="A6"/>
-          <w:sz w:val="96"/>
-          <w:szCs w:val="96"/>
-          <w14:shadow w14:blurRad="60007" w14:dist="200025" w14:dir="15000000" w14:sx="100000" w14:sy="30000" w14:kx="-1800000" w14:ky="0" w14:algn="bl">
-            <w14:srgbClr w14:val="000000">
-              <w14:alpha w14:val="68000"/>
-            </w14:srgbClr>
-          </w14:shadow>
-          <w14:textOutline w14:w="9525" w14:cap="rnd" w14:cmpd="sng" w14:algn="ctr">
-            <w14:solidFill>
-              <w14:schemeClr w14:val="bg1">
-                <w14:lumMod w14:val="50000"/>
-              </w14:schemeClr>
-            </w14:solidFill>
+          <w:sz w:val="24"/>
+          <w:szCs w:val="24"/>
+          <w14:textOutline w14:w="9525" w14:cap="rnd" w14:cmpd="sng" w14:algn="ctr">
+            <w14:noFill/>
             <w14:prstDash w14:val="solid"/>
             <w14:bevel/>
           </w14:textOutline>
@@ -1927,46 +3821,8 @@
             <w14:bevel/>
           </w14:textOutline>
         </w:rPr>
-        <w:t xml:space="preserve">The main idea of the </w:t>
-      </w:r>
-      <w:r>
-        <w:rPr>
-          <w:sz w:val="24"/>
-          <w:szCs w:val="24"/>
-          <w14:textOutline w14:w="9525" w14:cap="rnd" w14:cmpd="sng" w14:algn="ctr">
-            <w14:noFill/>
-            <w14:prstDash w14:val="solid"/>
-            <w14:bevel/>
-          </w14:textOutline>
-        </w:rPr>
-        <w:t>story</w:t>
-      </w:r>
-      <w:r>
-        <w:rPr>
-          <w:sz w:val="24"/>
-          <w:szCs w:val="24"/>
-          <w14:textOutline w14:w="9525" w14:cap="rnd" w14:cmpd="sng" w14:algn="ctr">
-            <w14:noFill/>
-            <w14:prstDash w14:val="solid"/>
-            <w14:bevel/>
-          </w14:textOutline>
-        </w:rPr>
-        <w:t xml:space="preserve"> </w:t>
-      </w:r>
-      <w:r>
-        <w:rPr>
-          <w:sz w:val="24"/>
-          <w:szCs w:val="24"/>
-          <w14:textOutline w14:w="9525" w14:cap="rnd" w14:cmpd="sng" w14:algn="ctr">
-            <w14:noFill/>
-            <w14:prstDash w14:val="solid"/>
-            <w14:bevel/>
-          </w14:textOutline>
-        </w:rPr>
-        <w:t>was…</w:t>
-      </w:r>
-      <w:bookmarkStart w:id="2" w:name="_GoBack"/>
-      <w:bookmarkEnd w:id="2"/>
+        <w:t>The story was about a few slave children that live in a magical land called the Outskirts who were forced to do dangerous jobs until they escaped to go overthrow the king. A few slaves, such as Dalton and Jenna, were sent to the king and from there sent to anonymous places around the land. Another group of slaves, including Cole, Mira, and a few others, were sold to a company called the Sky Raiders, from where this group escaped and went on the run from the king, potentially trying to destroy him.</w:t>
+      </w:r>
     </w:p>
     <w:p>
       <w:pPr>
@@ -2068,7 +3924,43 @@
             <w14:bevel/>
           </w14:textOutline>
         </w:rPr>
-        <w:t xml:space="preserve">First, Cole and his friends were kidnapped and brought into a magical world called </w:t>
+        <w:t>Cole and his friends were kidnapped by a group of slave traders, and brought through a magical portal in a haunted house on Halloween.  After going through the portal</w:t>
+      </w:r>
+      <w:r>
+        <w:rPr>
+          <w:sz w:val="24"/>
+          <w:szCs w:val="24"/>
+          <w14:textOutline w14:w="9525" w14:cap="rnd" w14:cmpd="sng" w14:algn="ctr">
+            <w14:noFill/>
+            <w14:prstDash w14:val="solid"/>
+            <w14:bevel/>
+          </w14:textOutline>
+        </w:rPr>
+        <w:t>,</w:t>
+      </w:r>
+      <w:r>
+        <w:rPr>
+          <w:sz w:val="24"/>
+          <w:szCs w:val="24"/>
+          <w14:textOutline w14:w="9525" w14:cap="rnd" w14:cmpd="sng" w14:algn="ctr">
+            <w14:noFill/>
+            <w14:prstDash w14:val="solid"/>
+            <w14:bevel/>
+          </w14:textOutline>
+        </w:rPr>
+        <w:t xml:space="preserve"> they end up in</w:t>
+      </w:r>
+      <w:r>
+        <w:rPr>
+          <w:sz w:val="24"/>
+          <w:szCs w:val="24"/>
+          <w14:textOutline w14:w="9525" w14:cap="rnd" w14:cmpd="sng" w14:algn="ctr">
+            <w14:noFill/>
+            <w14:prstDash w14:val="solid"/>
+            <w14:bevel/>
+          </w14:textOutline>
+        </w:rPr>
+        <w:t xml:space="preserve"> a magical world called </w:t>
       </w:r>
       <w:hyperlink w:anchor="Outskirts" w:history="1">
         <w:r>
@@ -2082,7 +3974,7 @@
               <w14:bevel/>
             </w14:textOutline>
           </w:rPr>
-          <w:t>T</w:t>
+          <w:t>t</w:t>
         </w:r>
         <w:r>
           <w:rPr>
@@ -2108,7 +4000,139 @@
             <w14:bevel/>
           </w14:textOutline>
         </w:rPr>
-        <w:t xml:space="preserve">. Cole was sold as a slave to a company called the Sky Raiders. There, he met some friends. One of which, was the king’s daughter, Mira. After running from the king’s soldiers, Cole and his friends defeated a monster that had formed from Mira’s </w:t>
+        <w:t>. Cole was sold as a slave to a company called the Sky Raider</w:t>
+      </w:r>
+      <w:r>
+        <w:rPr>
+          <w:sz w:val="24"/>
+          <w:szCs w:val="24"/>
+          <w14:textOutline w14:w="9525" w14:cap="rnd" w14:cmpd="sng" w14:algn="ctr">
+            <w14:noFill/>
+            <w14:prstDash w14:val="solid"/>
+            <w14:bevel/>
+          </w14:textOutline>
+        </w:rPr>
+        <w:t xml:space="preserve">s. </w:t>
+      </w:r>
+      <w:r>
+        <w:rPr>
+          <w:sz w:val="24"/>
+          <w:szCs w:val="24"/>
+          <w14:textOutline w14:w="9525" w14:cap="rnd" w14:cmpd="sng" w14:algn="ctr">
+            <w14:noFill/>
+            <w14:prstDash w14:val="solid"/>
+            <w14:bevel/>
+          </w14:textOutline>
+        </w:rPr>
+        <w:t xml:space="preserve">The Sky Raiders purpose was to salvage magical items from floating sky castles.  </w:t>
+      </w:r>
+      <w:r>
+        <w:rPr>
+          <w:sz w:val="24"/>
+          <w:szCs w:val="24"/>
+          <w14:textOutline w14:w="9525" w14:cap="rnd" w14:cmpd="sng" w14:algn="ctr">
+            <w14:noFill/>
+            <w14:prstDash w14:val="solid"/>
+            <w14:bevel/>
+          </w14:textOutline>
+        </w:rPr>
+        <w:t>There, he met some friends, o</w:t>
+      </w:r>
+      <w:r>
+        <w:rPr>
+          <w:sz w:val="24"/>
+          <w:szCs w:val="24"/>
+          <w14:textOutline w14:w="9525" w14:cap="rnd" w14:cmpd="sng" w14:algn="ctr">
+            <w14:noFill/>
+            <w14:prstDash w14:val="solid"/>
+            <w14:bevel/>
+          </w14:textOutline>
+        </w:rPr>
+        <w:t xml:space="preserve">ne of which was the king’s daughter, Mira. </w:t>
+      </w:r>
+      <w:r>
+        <w:rPr>
+          <w:sz w:val="24"/>
+          <w:szCs w:val="24"/>
+          <w14:textOutline w14:w="9525" w14:cap="rnd" w14:cmpd="sng" w14:algn="ctr">
+            <w14:noFill/>
+            <w14:prstDash w14:val="solid"/>
+            <w14:bevel/>
+          </w14:textOutline>
+        </w:rPr>
+        <w:t>Mira was hiding from her father to prevent him from harming the kingdom by harnessing more of her</w:t>
+      </w:r>
+      <w:r>
+        <w:rPr>
+          <w:sz w:val="24"/>
+          <w:szCs w:val="24"/>
+          <w14:textOutline w14:w="9525" w14:cap="rnd" w14:cmpd="sng" w14:algn="ctr">
+            <w14:noFill/>
+            <w14:prstDash w14:val="solid"/>
+            <w14:bevel/>
+          </w14:textOutline>
+        </w:rPr>
+        <w:t xml:space="preserve"> special shaping</w:t>
+      </w:r>
+      <w:r>
+        <w:rPr>
+          <w:sz w:val="24"/>
+          <w:szCs w:val="24"/>
+          <w14:textOutline w14:w="9525" w14:cap="rnd" w14:cmpd="sng" w14:algn="ctr">
+            <w14:noFill/>
+            <w14:prstDash w14:val="solid"/>
+            <w14:bevel/>
+          </w14:textOutline>
+        </w:rPr>
+        <w:t xml:space="preserve"> power.  </w:t>
+      </w:r>
+      <w:r>
+        <w:rPr>
+          <w:sz w:val="24"/>
+          <w:szCs w:val="24"/>
+          <w14:textOutline w14:w="9525" w14:cap="rnd" w14:cmpd="sng" w14:algn="ctr">
+            <w14:noFill/>
+            <w14:prstDash w14:val="solid"/>
+            <w14:bevel/>
+          </w14:textOutline>
+        </w:rPr>
+        <w:t>In close pursuit by the king’s legionnaires, Cole and his friends escaped the Sky Raiders.  With the help of an exiled old shaper and his servants, they defeat</w:t>
+      </w:r>
+      <w:r>
+        <w:rPr>
+          <w:sz w:val="24"/>
+          <w:szCs w:val="24"/>
+          <w14:textOutline w14:w="9525" w14:cap="rnd" w14:cmpd="sng" w14:algn="ctr">
+            <w14:noFill/>
+            <w14:prstDash w14:val="solid"/>
+            <w14:bevel/>
+          </w14:textOutline>
+        </w:rPr>
+        <w:t xml:space="preserve"> a monster</w:t>
+      </w:r>
+      <w:r>
+        <w:rPr>
+          <w:sz w:val="24"/>
+          <w:szCs w:val="24"/>
+          <w14:textOutline w14:w="9525" w14:cap="rnd" w14:cmpd="sng" w14:algn="ctr">
+            <w14:noFill/>
+            <w14:prstDash w14:val="solid"/>
+            <w14:bevel/>
+          </w14:textOutline>
+        </w:rPr>
+        <w:t xml:space="preserve"> called Carnag,</w:t>
+      </w:r>
+      <w:r>
+        <w:rPr>
+          <w:sz w:val="24"/>
+          <w:szCs w:val="24"/>
+          <w14:textOutline w14:w="9525" w14:cap="rnd" w14:cmpd="sng" w14:algn="ctr">
+            <w14:noFill/>
+            <w14:prstDash w14:val="solid"/>
+            <w14:bevel/>
+          </w14:textOutline>
+        </w:rPr>
+        <w:t xml:space="preserve"> that formed from Mira’s </w:t>
       </w:r>
       <w:hyperlink w:anchor="Shaping" w:history="1">
         <w:r>
@@ -2135,7 +4159,67 @@
             <w14:bevel/>
           </w14:textOutline>
         </w:rPr>
-        <w:t>.  They then continued on their journey, to save Mira’s sister Honor, who they had recently been informed was in peril.</w:t>
+        <w:t xml:space="preserve">.  They then </w:t>
+      </w:r>
+      <w:r>
+        <w:rPr>
+          <w:sz w:val="24"/>
+          <w:szCs w:val="24"/>
+          <w14:textOutline w14:w="9525" w14:cap="rnd" w14:cmpd="sng" w14:algn="ctr">
+            <w14:noFill/>
+            <w14:prstDash w14:val="solid"/>
+            <w14:bevel/>
+          </w14:textOutline>
+        </w:rPr>
+        <w:t>continue on</w:t>
+      </w:r>
+      <w:r>
+        <w:rPr>
+          <w:sz w:val="24"/>
+          <w:szCs w:val="24"/>
+          <w14:textOutline w14:w="9525" w14:cap="rnd" w14:cmpd="sng" w14:algn="ctr">
+            <w14:noFill/>
+            <w14:prstDash w14:val="solid"/>
+            <w14:bevel/>
+          </w14:textOutline>
+        </w:rPr>
+        <w:t xml:space="preserve"> </w:t>
+      </w:r>
+      <w:r>
+        <w:rPr>
+          <w:sz w:val="24"/>
+          <w:szCs w:val="24"/>
+          <w14:textOutline w14:w="9525" w14:cap="rnd" w14:cmpd="sng" w14:algn="ctr">
+            <w14:noFill/>
+            <w14:prstDash w14:val="solid"/>
+            <w14:bevel/>
+          </w14:textOutline>
+        </w:rPr>
+        <w:t>their journey to save Mira’s sister</w:t>
+      </w:r>
+      <w:r>
+        <w:rPr>
+          <w:sz w:val="24"/>
+          <w:szCs w:val="24"/>
+          <w14:textOutline w14:w="9525" w14:cap="rnd" w14:cmpd="sng" w14:algn="ctr">
+            <w14:noFill/>
+            <w14:prstDash w14:val="solid"/>
+            <w14:bevel/>
+          </w14:textOutline>
+        </w:rPr>
+        <w:t>,</w:t>
+      </w:r>
+      <w:r>
+        <w:rPr>
+          <w:sz w:val="24"/>
+          <w:szCs w:val="24"/>
+          <w14:textOutline w14:w="9525" w14:cap="rnd" w14:cmpd="sng" w14:algn="ctr">
+            <w14:noFill/>
+            <w14:prstDash w14:val="solid"/>
+            <w14:bevel/>
+          </w14:textOutline>
+        </w:rPr>
+        <w:t xml:space="preserve"> Honor, who they had recently been informed was in peril.</w:t>
       </w:r>
     </w:p>
     <w:p>
@@ -2155,14 +4239,17 @@
     <w:p>
       <w:pPr>
         <w:pStyle w:val="Footer"/>
+        <w:rPr>
+          <w:b/>
+        </w:rPr>
       </w:pPr>
       <w:bookmarkStart w:id="3" w:name="Definitions"/>
       <w:bookmarkEnd w:id="3"/>
       <w:r>
-        <w:t>Word definitions</w:t>
-      </w:r>
-      <w:r>
-        <w:t>:</w:t>
+        <w:rPr>
+          <w:b/>
+        </w:rPr>
+        <w:t>Word definitions:</w:t>
       </w:r>
     </w:p>
     <w:p>
@@ -2172,20 +4259,34 @@
       <w:bookmarkStart w:id="4" w:name="Shaper"/>
       <w:bookmarkEnd w:id="4"/>
       <w:r>
-        <w:t>Shaper = a person containing the power to create an object using magic</w:t>
+        <w:rPr>
+          <w:b/>
+        </w:rPr>
+        <w:t>Shaper</w:t>
+      </w:r>
+      <w:r>
+        <w:t xml:space="preserve"> = a person </w:t>
+      </w:r>
+      <w:bookmarkStart w:id="5" w:name="_GoBack"/>
+      <w:bookmarkEnd w:id="5"/>
+      <w:r>
+        <w:t>containing the power to create an object using magic</w:t>
       </w:r>
     </w:p>
     <w:p>
       <w:pPr>
         <w:pStyle w:val="Footer"/>
       </w:pPr>
-      <w:bookmarkStart w:id="5" w:name="Shaping"/>
-      <w:bookmarkEnd w:id="5"/>
-      <w:r>
-        <w:t>Shaping = the art of creating</w:t>
-      </w:r>
-      <w:r>
-        <w:t xml:space="preserve"> an object using magic</w:t>
+      <w:bookmarkStart w:id="6" w:name="Shaping"/>
+      <w:bookmarkEnd w:id="6"/>
+      <w:r>
+        <w:rPr>
+          <w:b/>
+        </w:rPr>
+        <w:t>Shaping</w:t>
+      </w:r>
+      <w:r>
+        <w:t xml:space="preserve"> = the art of creating an object using magic</w:t>
       </w:r>
     </w:p>
     <w:p>
@@ -2201,20 +4302,34 @@
           </w14:textOutline>
         </w:rPr>
       </w:pPr>
-      <w:bookmarkStart w:id="6" w:name="Outskirts"/>
-      <w:bookmarkEnd w:id="6"/>
-      <w:r>
-        <w:rPr>
-          <w:sz w:val="24"/>
-          <w:szCs w:val="24"/>
-          <w14:textOutline w14:w="9525" w14:cap="rnd" w14:cmpd="sng" w14:algn="ctr">
-            <w14:noFill/>
-            <w14:prstDash w14:val="solid"/>
-            <w14:bevel/>
-          </w14:textOutline>
-        </w:rPr>
-        <w:t>Outskirts = a magical land in which many kidnapped children were brought to</w:t>
-      </w:r>
+      <w:bookmarkStart w:id="7" w:name="Outskirts"/>
+      <w:bookmarkEnd w:id="7"/>
+      <w:r>
+        <w:rPr>
+          <w:b/>
+          <w:sz w:val="24"/>
+          <w:szCs w:val="24"/>
+          <w14:textOutline w14:w="9525" w14:cap="rnd" w14:cmpd="sng" w14:algn="ctr">
+            <w14:noFill/>
+            <w14:prstDash w14:val="solid"/>
+            <w14:bevel/>
+          </w14:textOutline>
+        </w:rPr>
+        <w:t>Outskirts</w:t>
+      </w:r>
+      <w:r>
+        <w:rPr>
+          <w:sz w:val="24"/>
+          <w:szCs w:val="24"/>
+          <w14:textOutline w14:w="9525" w14:cap="rnd" w14:cmpd="sng" w14:algn="ctr">
+            <w14:noFill/>
+            <w14:prstDash w14:val="solid"/>
+            <w14:bevel/>
+          </w14:textOutline>
+        </w:rPr>
+        <w:t xml:space="preserve"> = a magical land in which many kidnapped children were brought to</w:t>
+      </w:r>
+      <w:bookmarkEnd w:id="1"/>
     </w:p>
     <w:sectPr>
       <w:headerReference w:type="default" r:id="rId7"/>
@@ -2228,7 +4343,7 @@
 </file>
 
 <file path=word/endnotes.xml><?xml version="1.0" encoding="utf-8"?>
-<w:endnotes xmlns:wpc="http://schemas.microsoft.com/office/word/2010/wordprocessingCanvas" xmlns:cx="http://schemas.microsoft.com/office/drawing/2014/chartex" xmlns:cx1="http://schemas.microsoft.com/office/drawing/2015/9/8/chartex" xmlns:cx2="http://schemas.microsoft.com/office/drawing/2015/10/21/chartex" xmlns:cx3="http://schemas.microsoft.com/office/drawing/2016/5/9/chartex" xmlns:cx4="http://schemas.microsoft.com/office/drawing/2016/5/10/chartex" xmlns:cx5="http://schemas.microsoft.com/office/drawing/2016/5/11/chartex" xmlns:mc="http://schemas.openxmlformats.org/markup-compatibility/2006" xmlns:o="urn:schemas-microsoft-com:office:office" xmlns:r="http://schemas.openxmlformats.org/officeDocument/2006/relationships" xmlns:m="http://schemas.openxmlformats.org/officeDocument/2006/math" xmlns:v="urn:schemas-microsoft-com:vml" xmlns:wp14="http://schemas.microsoft.com/office/word/2010/wordprocessingDrawing" xmlns:wp="http://schemas.openxmlformats.org/drawingml/2006/wordprocessingDrawing" xmlns:w10="urn:schemas-microsoft-com:office:word" xmlns:w="http://schemas.openxmlformats.org/wordprocessingml/2006/main" xmlns:w14="http://schemas.microsoft.com/office/word/2010/wordml" xmlns:w15="http://schemas.microsoft.com/office/word/2012/wordml" xmlns:w16se="http://schemas.microsoft.com/office/word/2015/wordml/symex" xmlns:wpg="http://schemas.microsoft.com/office/word/2010/wordprocessingGroup" xmlns:wpi="http://schemas.microsoft.com/office/word/2010/wordprocessingInk" xmlns:wne="http://schemas.microsoft.com/office/word/2006/wordml" xmlns:wps="http://schemas.microsoft.com/office/word/2010/wordprocessingShape" mc:Ignorable="w14 w15 w16se wp14">
+<w:endnotes xmlns:wpc="http://schemas.microsoft.com/office/word/2010/wordprocessingCanvas" xmlns:cx="http://schemas.microsoft.com/office/drawing/2014/chartex" xmlns:cx1="http://schemas.microsoft.com/office/drawing/2015/9/8/chartex" xmlns:cx2="http://schemas.microsoft.com/office/drawing/2015/10/21/chartex" xmlns:cx3="http://schemas.microsoft.com/office/drawing/2016/5/9/chartex" xmlns:cx4="http://schemas.microsoft.com/office/drawing/2016/5/10/chartex" xmlns:cx5="http://schemas.microsoft.com/office/drawing/2016/5/11/chartex" xmlns:cx6="http://schemas.microsoft.com/office/drawing/2016/5/12/chartex" xmlns:cx7="http://schemas.microsoft.com/office/drawing/2016/5/13/chartex" xmlns:cx8="http://schemas.microsoft.com/office/drawing/2016/5/14/chartex" xmlns:mc="http://schemas.openxmlformats.org/markup-compatibility/2006" xmlns:aink="http://schemas.microsoft.com/office/drawing/2016/ink" xmlns:am3d="http://schemas.microsoft.com/office/drawing/2017/model3d" xmlns:o="urn:schemas-microsoft-com:office:office" xmlns:r="http://schemas.openxmlformats.org/officeDocument/2006/relationships" xmlns:m="http://schemas.openxmlformats.org/officeDocument/2006/math" xmlns:v="urn:schemas-microsoft-com:vml" xmlns:wp14="http://schemas.microsoft.com/office/word/2010/wordprocessingDrawing" xmlns:wp="http://schemas.openxmlformats.org/drawingml/2006/wordprocessingDrawing" xmlns:w10="urn:schemas-microsoft-com:office:word" xmlns:w="http://schemas.openxmlformats.org/wordprocessingml/2006/main" xmlns:w14="http://schemas.microsoft.com/office/word/2010/wordml" xmlns:w15="http://schemas.microsoft.com/office/word/2012/wordml" xmlns:w16cid="http://schemas.microsoft.com/office/word/2016/wordml/cid" xmlns:w16se="http://schemas.microsoft.com/office/word/2015/wordml/symex" xmlns:wpg="http://schemas.microsoft.com/office/word/2010/wordprocessingGroup" xmlns:wpi="http://schemas.microsoft.com/office/word/2010/wordprocessingInk" xmlns:wne="http://schemas.microsoft.com/office/word/2006/wordml" xmlns:wps="http://schemas.microsoft.com/office/word/2010/wordprocessingShape" mc:Ignorable="w14 w15 w16se w16cid wp14">
   <w:endnote w:type="separator" w:id="-1">
     <w:p>
       <w:pPr>
@@ -2253,7 +4368,7 @@
 </file>
 
 <file path=word/footnotes.xml><?xml version="1.0" encoding="utf-8"?>
-<w:footnotes xmlns:wpc="http://schemas.microsoft.com/office/word/2010/wordprocessingCanvas" xmlns:cx="http://schemas.microsoft.com/office/drawing/2014/chartex" xmlns:cx1="http://schemas.microsoft.com/office/drawing/2015/9/8/chartex" xmlns:cx2="http://schemas.microsoft.com/office/drawing/2015/10/21/chartex" xmlns:cx3="http://schemas.microsoft.com/office/drawing/2016/5/9/chartex" xmlns:cx4="http://schemas.microsoft.com/office/drawing/2016/5/10/chartex" xmlns:cx5="http://schemas.microsoft.com/office/drawing/2016/5/11/chartex" xmlns:mc="http://schemas.openxmlformats.org/markup-compatibility/2006" xmlns:o="urn:schemas-microsoft-com:office:office" xmlns:r="http://schemas.openxmlformats.org/officeDocument/2006/relationships" xmlns:m="http://schemas.openxmlformats.org/officeDocument/2006/math" xmlns:v="urn:schemas-microsoft-com:vml" xmlns:wp14="http://schemas.microsoft.com/office/word/2010/wordprocessingDrawing" xmlns:wp="http://schemas.openxmlformats.org/drawingml/2006/wordprocessingDrawing" xmlns:w10="urn:schemas-microsoft-com:office:word" xmlns:w="http://schemas.openxmlformats.org/wordprocessingml/2006/main" xmlns:w14="http://schemas.microsoft.com/office/word/2010/wordml" xmlns:w15="http://schemas.microsoft.com/office/word/2012/wordml" xmlns:w16se="http://schemas.microsoft.com/office/word/2015/wordml/symex" xmlns:wpg="http://schemas.microsoft.com/office/word/2010/wordprocessingGroup" xmlns:wpi="http://schemas.microsoft.com/office/word/2010/wordprocessingInk" xmlns:wne="http://schemas.microsoft.com/office/word/2006/wordml" xmlns:wps="http://schemas.microsoft.com/office/word/2010/wordprocessingShape" mc:Ignorable="w14 w15 w16se wp14">
+<w:footnotes xmlns:wpc="http://schemas.microsoft.com/office/word/2010/wordprocessingCanvas" xmlns:cx="http://schemas.microsoft.com/office/drawing/2014/chartex" xmlns:cx1="http://schemas.microsoft.com/office/drawing/2015/9/8/chartex" xmlns:cx2="http://schemas.microsoft.com/office/drawing/2015/10/21/chartex" xmlns:cx3="http://schemas.microsoft.com/office/drawing/2016/5/9/chartex" xmlns:cx4="http://schemas.microsoft.com/office/drawing/2016/5/10/chartex" xmlns:cx5="http://schemas.microsoft.com/office/drawing/2016/5/11/chartex" xmlns:cx6="http://schemas.microsoft.com/office/drawing/2016/5/12/chartex" xmlns:cx7="http://schemas.microsoft.com/office/drawing/2016/5/13/chartex" xmlns:cx8="http://schemas.microsoft.com/office/drawing/2016/5/14/chartex" xmlns:mc="http://schemas.openxmlformats.org/markup-compatibility/2006" xmlns:aink="http://schemas.microsoft.com/office/drawing/2016/ink" xmlns:am3d="http://schemas.microsoft.com/office/drawing/2017/model3d" xmlns:o="urn:schemas-microsoft-com:office:office" xmlns:r="http://schemas.openxmlformats.org/officeDocument/2006/relationships" xmlns:m="http://schemas.openxmlformats.org/officeDocument/2006/math" xmlns:v="urn:schemas-microsoft-com:vml" xmlns:wp14="http://schemas.microsoft.com/office/word/2010/wordprocessingDrawing" xmlns:wp="http://schemas.openxmlformats.org/drawingml/2006/wordprocessingDrawing" xmlns:w10="urn:schemas-microsoft-com:office:word" xmlns:w="http://schemas.openxmlformats.org/wordprocessingml/2006/main" xmlns:w14="http://schemas.microsoft.com/office/word/2010/wordml" xmlns:w15="http://schemas.microsoft.com/office/word/2012/wordml" xmlns:w16cid="http://schemas.microsoft.com/office/word/2016/wordml/cid" xmlns:w16se="http://schemas.microsoft.com/office/word/2015/wordml/symex" xmlns:wpg="http://schemas.microsoft.com/office/word/2010/wordprocessingGroup" xmlns:wpi="http://schemas.microsoft.com/office/word/2010/wordprocessingInk" xmlns:wne="http://schemas.microsoft.com/office/word/2006/wordml" xmlns:wps="http://schemas.microsoft.com/office/word/2010/wordprocessingShape" mc:Ignorable="w14 w15 w16se w16cid wp14">
   <w:footnote w:type="separator" w:id="-1">
     <w:p>
       <w:pPr>
@@ -2278,7 +4393,7 @@
 </file>
 
 <file path=word/header1.xml><?xml version="1.0" encoding="utf-8"?>
-<w:hdr xmlns:wpc="http://schemas.microsoft.com/office/word/2010/wordprocessingCanvas" xmlns:cx="http://schemas.microsoft.com/office/drawing/2014/chartex" xmlns:cx1="http://schemas.microsoft.com/office/drawing/2015/9/8/chartex" xmlns:cx2="http://schemas.microsoft.com/office/drawing/2015/10/21/chartex" xmlns:cx3="http://schemas.microsoft.com/office/drawing/2016/5/9/chartex" xmlns:cx4="http://schemas.microsoft.com/office/drawing/2016/5/10/chartex" xmlns:cx5="http://schemas.microsoft.com/office/drawing/2016/5/11/chartex" xmlns:mc="http://schemas.openxmlformats.org/markup-compatibility/2006" xmlns:o="urn:schemas-microsoft-com:office:office" xmlns:r="http://schemas.openxmlformats.org/officeDocument/2006/relationships" xmlns:m="http://schemas.openxmlformats.org/officeDocument/2006/math" xmlns:v="urn:schemas-microsoft-com:vml" xmlns:wp14="http://schemas.microsoft.com/office/word/2010/wordprocessingDrawing" xmlns:wp="http://schemas.openxmlformats.org/drawingml/2006/wordprocessingDrawing" xmlns:w10="urn:schemas-microsoft-com:office:word" xmlns:w="http://schemas.openxmlformats.org/wordprocessingml/2006/main" xmlns:w14="http://schemas.microsoft.com/office/word/2010/wordml" xmlns:w15="http://schemas.microsoft.com/office/word/2012/wordml" xmlns:w16se="http://schemas.microsoft.com/office/word/2015/wordml/symex" xmlns:wpg="http://schemas.microsoft.com/office/word/2010/wordprocessingGroup" xmlns:wpi="http://schemas.microsoft.com/office/word/2010/wordprocessingInk" xmlns:wne="http://schemas.microsoft.com/office/word/2006/wordml" xmlns:wps="http://schemas.microsoft.com/office/word/2010/wordprocessingShape" mc:Ignorable="w14 w15 w16se wp14">
+<w:hdr xmlns:wpc="http://schemas.microsoft.com/office/word/2010/wordprocessingCanvas" xmlns:cx="http://schemas.microsoft.com/office/drawing/2014/chartex" xmlns:cx1="http://schemas.microsoft.com/office/drawing/2015/9/8/chartex" xmlns:cx2="http://schemas.microsoft.com/office/drawing/2015/10/21/chartex" xmlns:cx3="http://schemas.microsoft.com/office/drawing/2016/5/9/chartex" xmlns:cx4="http://schemas.microsoft.com/office/drawing/2016/5/10/chartex" xmlns:cx5="http://schemas.microsoft.com/office/drawing/2016/5/11/chartex" xmlns:cx6="http://schemas.microsoft.com/office/drawing/2016/5/12/chartex" xmlns:cx7="http://schemas.microsoft.com/office/drawing/2016/5/13/chartex" xmlns:cx8="http://schemas.microsoft.com/office/drawing/2016/5/14/chartex" xmlns:mc="http://schemas.openxmlformats.org/markup-compatibility/2006" xmlns:aink="http://schemas.microsoft.com/office/drawing/2016/ink" xmlns:am3d="http://schemas.microsoft.com/office/drawing/2017/model3d" xmlns:o="urn:schemas-microsoft-com:office:office" xmlns:r="http://schemas.openxmlformats.org/officeDocument/2006/relationships" xmlns:m="http://schemas.openxmlformats.org/officeDocument/2006/math" xmlns:v="urn:schemas-microsoft-com:vml" xmlns:wp14="http://schemas.microsoft.com/office/word/2010/wordprocessingDrawing" xmlns:wp="http://schemas.openxmlformats.org/drawingml/2006/wordprocessingDrawing" xmlns:w10="urn:schemas-microsoft-com:office:word" xmlns:w="http://schemas.openxmlformats.org/wordprocessingml/2006/main" xmlns:w14="http://schemas.microsoft.com/office/word/2010/wordml" xmlns:w15="http://schemas.microsoft.com/office/word/2012/wordml" xmlns:w16cid="http://schemas.microsoft.com/office/word/2016/wordml/cid" xmlns:w16se="http://schemas.microsoft.com/office/word/2015/wordml/symex" xmlns:wpg="http://schemas.microsoft.com/office/word/2010/wordprocessingGroup" xmlns:wpi="http://schemas.microsoft.com/office/word/2010/wordprocessingInk" xmlns:wne="http://schemas.microsoft.com/office/word/2006/wordml" xmlns:wps="http://schemas.microsoft.com/office/word/2010/wordprocessingShape" mc:Ignorable="w14 w15 w16se w16cid wp14">
   <w:p>
     <w:pPr>
       <w:pStyle w:val="Header"/>
@@ -2304,7 +4419,7 @@
 </file>
 
 <file path=word/styles.xml><?xml version="1.0" encoding="utf-8"?>
-<w:styles xmlns:mc="http://schemas.openxmlformats.org/markup-compatibility/2006" xmlns:r="http://schemas.openxmlformats.org/officeDocument/2006/relationships" xmlns:w="http://schemas.openxmlformats.org/wordprocessingml/2006/main" xmlns:w14="http://schemas.microsoft.com/office/word/2010/wordml" xmlns:w15="http://schemas.microsoft.com/office/word/2012/wordml" xmlns:w16se="http://schemas.microsoft.com/office/word/2015/wordml/symex" mc:Ignorable="w14 w15 w16se">
+<w:styles xmlns:mc="http://schemas.openxmlformats.org/markup-compatibility/2006" xmlns:r="http://schemas.openxmlformats.org/officeDocument/2006/relationships" xmlns:w="http://schemas.openxmlformats.org/wordprocessingml/2006/main" xmlns:w14="http://schemas.microsoft.com/office/word/2010/wordml" xmlns:w15="http://schemas.microsoft.com/office/word/2012/wordml" xmlns:w16cid="http://schemas.microsoft.com/office/word/2016/wordml/cid" xmlns:w16se="http://schemas.microsoft.com/office/word/2015/wordml/symex" mc:Ignorable="w14 w15 w16se w16cid">
   <w:docDefaults>
     <w:rPrDefault>
       <w:rPr>
@@ -2320,7 +4435,7 @@
       </w:pPr>
     </w:pPrDefault>
   </w:docDefaults>
-  <w:latentStyles w:defLockedState="0" w:defUIPriority="99" w:defSemiHidden="0" w:defUnhideWhenUsed="0" w:defQFormat="0" w:count="374">
+  <w:latentStyles w:defLockedState="0" w:defUIPriority="99" w:defSemiHidden="0" w:defUnhideWhenUsed="0" w:defQFormat="0" w:count="375">
     <w:lsdException w:name="Normal" w:uiPriority="0" w:qFormat="1"/>
     <w:lsdException w:name="heading 1" w:uiPriority="9" w:qFormat="1"/>
     <w:lsdException w:name="heading 2" w:semiHidden="1" w:uiPriority="9" w:unhideWhenUsed="1" w:qFormat="1"/>
@@ -2426,7 +4541,6 @@
     <w:lsdException w:name="HTML Sample" w:semiHidden="1" w:unhideWhenUsed="1"/>
     <w:lsdException w:name="HTML Typewriter" w:semiHidden="1" w:unhideWhenUsed="1"/>
     <w:lsdException w:name="HTML Variable" w:semiHidden="1" w:unhideWhenUsed="1"/>
-    <w:lsdException w:name="Normal Table" w:semiHidden="1" w:unhideWhenUsed="1"/>
     <w:lsdException w:name="annotation subject" w:semiHidden="1" w:unhideWhenUsed="1"/>
     <w:lsdException w:name="No List" w:semiHidden="1" w:unhideWhenUsed="1"/>
     <w:lsdException w:name="Outline List 1" w:semiHidden="1" w:unhideWhenUsed="1"/>
@@ -2473,10 +4587,8 @@
     <w:lsdException w:name="Table Subtle 2" w:semiHidden="1" w:unhideWhenUsed="1"/>
     <w:lsdException w:name="Table Web 1" w:semiHidden="1" w:unhideWhenUsed="1"/>
     <w:lsdException w:name="Table Web 2" w:semiHidden="1" w:unhideWhenUsed="1"/>
-    <w:lsdException w:name="Table Web 3" w:semiHidden="1" w:unhideWhenUsed="1"/>
     <w:lsdException w:name="Balloon Text" w:semiHidden="1" w:unhideWhenUsed="1"/>
     <w:lsdException w:name="Table Grid" w:uiPriority="39"/>
-    <w:lsdException w:name="Table Theme" w:semiHidden="1" w:unhideWhenUsed="1"/>
     <w:lsdException w:name="Placeholder Text" w:semiHidden="1"/>
     <w:lsdException w:name="No Spacing" w:uiPriority="1" w:qFormat="1"/>
     <w:lsdException w:name="Light Shading" w:uiPriority="60"/>
@@ -2695,6 +4807,7 @@
     <w:lsdException w:name="Mention" w:semiHidden="1" w:unhideWhenUsed="1"/>
     <w:lsdException w:name="Smart Hyperlink" w:semiHidden="1" w:unhideWhenUsed="1"/>
     <w:lsdException w:name="Hashtag" w:semiHidden="1" w:unhideWhenUsed="1"/>
+    <w:lsdException w:name="Unresolved Mention" w:semiHidden="1" w:unhideWhenUsed="1"/>
   </w:latentStyles>
   <w:style w:type="paragraph" w:default="1" w:styleId="Normal">
     <w:name w:val="Normal"/>
@@ -2703,7 +4816,6 @@
   <w:style w:type="character" w:default="1" w:styleId="DefaultParagraphFont">
     <w:name w:val="Default Paragraph Font"/>
     <w:uiPriority w:val="1"/>
-    <w:semiHidden/>
     <w:unhideWhenUsed/>
   </w:style>
   <w:style w:type="table" w:default="1" w:styleId="TableNormal">
@@ -3109,7 +5221,7 @@
 </file>
 
 <file path=customXml/itemProps1.xml><?xml version="1.0" encoding="utf-8"?>
-<ds:datastoreItem xmlns:ds="http://schemas.openxmlformats.org/officeDocument/2006/customXml" ds:itemID="{67B42892-3D60-4B4D-84C8-7A61FD313CC0}">
+<ds:datastoreItem xmlns:ds="http://schemas.openxmlformats.org/officeDocument/2006/customXml" ds:itemID="{370613E5-34D7-4518-8D06-AE4257E10C23}">
   <ds:schemaRefs>
     <ds:schemaRef ds:uri="http://schemas.openxmlformats.org/officeDocument/2006/bibliography"/>
   </ds:schemaRefs>

</xml_diff>